<commit_message>
2nd modification bayes regression
</commit_message>
<xml_diff>
--- a/projects/bayes logistic reg.docx
+++ b/projects/bayes logistic reg.docx
@@ -1,6 +1,6 @@
 
 <file path=word/document.xml><?xml version="1.0" encoding="utf-8"?>
-<w:document xmlns:wpc="http://schemas.microsoft.com/office/word/2010/wordprocessingCanvas" xmlns:cx="http://schemas.microsoft.com/office/drawing/2014/chartex" xmlns:cx1="http://schemas.microsoft.com/office/drawing/2015/9/8/chartex" xmlns:cx2="http://schemas.microsoft.com/office/drawing/2015/10/21/chartex" xmlns:cx3="http://schemas.microsoft.com/office/drawing/2016/5/9/chartex" xmlns:cx4="http://schemas.microsoft.com/office/drawing/2016/5/10/chartex" xmlns:cx5="http://schemas.microsoft.com/office/drawing/2016/5/11/chartex" xmlns:cx6="http://schemas.microsoft.com/office/drawing/2016/5/12/chartex" xmlns:cx7="http://schemas.microsoft.com/office/drawing/2016/5/13/chartex" xmlns:cx8="http://schemas.microsoft.com/office/drawing/2016/5/14/chartex" xmlns:mc="http://schemas.openxmlformats.org/markup-compatibility/2006" xmlns:aink="http://schemas.microsoft.com/office/drawing/2016/ink" xmlns:am3d="http://schemas.microsoft.com/office/drawing/2017/model3d" xmlns:o="urn:schemas-microsoft-com:office:office" xmlns:oel="http://schemas.microsoft.com/office/2019/extlst" xmlns:r="http://schemas.openxmlformats.org/officeDocument/2006/relationships" xmlns:m="http://schemas.openxmlformats.org/officeDocument/2006/math" xmlns:v="urn:schemas-microsoft-com:vml" xmlns:wp14="http://schemas.microsoft.com/office/word/2010/wordprocessingDrawing" xmlns:wp="http://schemas.openxmlformats.org/drawingml/2006/wordprocessingDrawing" xmlns:w10="urn:schemas-microsoft-com:office:word" xmlns:w="http://schemas.openxmlformats.org/wordprocessingml/2006/main" xmlns:w14="http://schemas.microsoft.com/office/word/2010/wordml" xmlns:w15="http://schemas.microsoft.com/office/word/2012/wordml" xmlns:w16cex="http://schemas.microsoft.com/office/word/2018/wordml/cex" xmlns:w16cid="http://schemas.microsoft.com/office/word/2016/wordml/cid" xmlns:w16="http://schemas.microsoft.com/office/word/2018/wordml" xmlns:w16du="http://schemas.microsoft.com/office/word/2023/wordml/word16du" xmlns:w16sdtdh="http://schemas.microsoft.com/office/word/2020/wordml/sdtdatahash" xmlns:w16se="http://schemas.microsoft.com/office/word/2015/wordml/symex" xmlns:wpg="http://schemas.microsoft.com/office/word/2010/wordprocessingGroup" xmlns:wpi="http://schemas.microsoft.com/office/word/2010/wordprocessingInk" xmlns:wne="http://schemas.microsoft.com/office/word/2006/wordml" xmlns:wps="http://schemas.microsoft.com/office/word/2010/wordprocessingShape" mc:Ignorable="w14 w15 w16se w16cid w16 w16cex w16sdtdh w16du wp14">
+<w:document xmlns:wpc="http://schemas.microsoft.com/office/word/2010/wordprocessingCanvas" xmlns:cx="http://schemas.microsoft.com/office/drawing/2014/chartex" xmlns:cx1="http://schemas.microsoft.com/office/drawing/2015/9/8/chartex" xmlns:cx2="http://schemas.microsoft.com/office/drawing/2015/10/21/chartex" xmlns:cx3="http://schemas.microsoft.com/office/drawing/2016/5/9/chartex" xmlns:cx4="http://schemas.microsoft.com/office/drawing/2016/5/10/chartex" xmlns:cx5="http://schemas.microsoft.com/office/drawing/2016/5/11/chartex" xmlns:cx6="http://schemas.microsoft.com/office/drawing/2016/5/12/chartex" xmlns:cx7="http://schemas.microsoft.com/office/drawing/2016/5/13/chartex" xmlns:cx8="http://schemas.microsoft.com/office/drawing/2016/5/14/chartex" xmlns:mc="http://schemas.openxmlformats.org/markup-compatibility/2006" xmlns:aink="http://schemas.microsoft.com/office/drawing/2016/ink" xmlns:am3d="http://schemas.microsoft.com/office/drawing/2017/model3d" xmlns:o="urn:schemas-microsoft-com:office:office" xmlns:oel="http://schemas.microsoft.com/office/2019/extlst" xmlns:r="http://schemas.openxmlformats.org/officeDocument/2006/relationships" xmlns:m="http://schemas.openxmlformats.org/officeDocument/2006/math" xmlns:v="urn:schemas-microsoft-com:vml" xmlns:wp14="http://schemas.microsoft.com/office/word/2010/wordprocessingDrawing" xmlns:wp="http://schemas.openxmlformats.org/drawingml/2006/wordprocessingDrawing" xmlns:w10="urn:schemas-microsoft-com:office:word" xmlns:w="http://schemas.openxmlformats.org/wordprocessingml/2006/main" xmlns:w14="http://schemas.microsoft.com/office/word/2010/wordml" xmlns:w15="http://schemas.microsoft.com/office/word/2012/wordml" xmlns:w16cex="http://schemas.microsoft.com/office/word/2018/wordml/cex" xmlns:w16cid="http://schemas.microsoft.com/office/word/2016/wordml/cid" xmlns:w16="http://schemas.microsoft.com/office/word/2018/wordml" xmlns:w16sdtdh="http://schemas.microsoft.com/office/word/2020/wordml/sdtdatahash" xmlns:w16se="http://schemas.microsoft.com/office/word/2015/wordml/symex" xmlns:wpg="http://schemas.microsoft.com/office/word/2010/wordprocessingGroup" xmlns:wpi="http://schemas.microsoft.com/office/word/2010/wordprocessingInk" xmlns:wne="http://schemas.microsoft.com/office/word/2006/wordml" xmlns:wps="http://schemas.microsoft.com/office/word/2010/wordprocessingShape" mc:Ignorable="w14 w15 w16se w16cid w16 w16cex w16sdtdh wp14">
   <w:body>
     <w:p/>
     <w:p/>
@@ -85,7 +85,15 @@
         <w:t>Los datos con los que se realiza la tarea provienen</w:t>
       </w:r>
       <w:r>
-        <w:t xml:space="preserve"> de la investigación realizada por Sap et. al (2020).</w:t>
+        <w:t xml:space="preserve"> de la investigación realizada por </w:t>
+      </w:r>
+      <w:proofErr w:type="spellStart"/>
+      <w:r>
+        <w:t>Sap</w:t>
+      </w:r>
+      <w:proofErr w:type="spellEnd"/>
+      <w:r>
+        <w:t xml:space="preserve"> et. al (2020).</w:t>
       </w:r>
       <w:r>
         <w:t xml:space="preserve"> </w:t>
@@ -100,12 +108,14 @@
         <w:t xml:space="preserve">se puede descargar desde la web de </w:t>
       </w:r>
       <w:hyperlink r:id="rId8" w:history="1">
+        <w:proofErr w:type="spellStart"/>
         <w:r>
           <w:rPr>
             <w:rStyle w:val="Hipervnculo"/>
           </w:rPr>
           <w:t>kaggle</w:t>
         </w:r>
+        <w:proofErr w:type="spellEnd"/>
       </w:hyperlink>
       <w:r>
         <w:t xml:space="preserve">. </w:t>
@@ -194,7 +204,15 @@
         <w:jc w:val="both"/>
       </w:pPr>
       <w:r>
-        <w:t xml:space="preserve">En el trabajo original de Sap et. al (2020), </w:t>
+        <w:t xml:space="preserve">En el trabajo original de </w:t>
+      </w:r>
+      <w:proofErr w:type="spellStart"/>
+      <w:r>
+        <w:t>Sap</w:t>
+      </w:r>
+      <w:proofErr w:type="spellEnd"/>
+      <w:r>
+        <w:t xml:space="preserve"> et. al (2020), </w:t>
       </w:r>
       <w:r>
         <w:t xml:space="preserve">el interés estaba en el contenido de las historias y se analizaba </w:t>
@@ -430,12 +448,14 @@
             <m:ctrlPr>
               <w:rPr>
                 <w:rFonts w:ascii="Cambria Math" w:hAnsi="Cambria Math"/>
-                <w:i/>
               </w:rPr>
             </m:ctrlPr>
           </m:sSubPr>
           <m:e>
             <m:r>
+              <m:rPr>
+                <m:sty m:val="b"/>
+              </m:rPr>
               <w:rPr>
                 <w:rFonts w:ascii="Cambria Math" w:hAnsi="Cambria Math"/>
               </w:rPr>
@@ -444,6 +464,9 @@
           </m:e>
           <m:sub>
             <m:r>
+              <m:rPr>
+                <m:sty m:val="p"/>
+              </m:rPr>
               <w:rPr>
                 <w:rFonts w:ascii="Cambria Math" w:hAnsi="Cambria Math"/>
               </w:rPr>
@@ -476,6 +499,7 @@
         </w:rPr>
         <w:t xml:space="preserve"> cuando se ha hecho codificación </w:t>
       </w:r>
+      <w:proofErr w:type="spellStart"/>
       <w:r>
         <w:rPr>
           <w:rFonts w:eastAsiaTheme="minorEastAsia"/>
@@ -484,6 +508,7 @@
         </w:rPr>
         <w:t>dummy</w:t>
       </w:r>
+      <w:proofErr w:type="spellEnd"/>
       <w:r>
         <w:rPr>
           <w:rFonts w:eastAsiaTheme="minorEastAsia"/>
@@ -523,14 +548,28 @@
             </m:sSubPr>
             <m:e>
               <m:r>
+                <m:rPr>
+                  <m:sty m:val="b"/>
+                </m:rPr>
                 <w:rPr>
                   <w:rFonts w:ascii="Cambria Math" w:hAnsi="Cambria Math"/>
                 </w:rPr>
                 <m:t>y</m:t>
               </m:r>
+              <m:ctrlPr>
+                <w:rPr>
+                  <w:rFonts w:ascii="Cambria Math" w:hAnsi="Cambria Math"/>
+                  <w:b/>
+                  <w:bCs/>
+                  <w:iCs/>
+                </w:rPr>
+              </m:ctrlPr>
             </m:e>
             <m:sub>
               <m:r>
+                <m:rPr>
+                  <m:sty m:val="p"/>
+                </m:rPr>
                 <w:rPr>
                   <w:rFonts w:ascii="Cambria Math" w:hAnsi="Cambria Math"/>
                 </w:rPr>
@@ -568,13 +607,15 @@
                   <m:ctrlPr>
                     <w:rPr>
                       <w:rFonts w:ascii="Cambria Math" w:hAnsi="Cambria Math"/>
-                      <w:i/>
                       <w:iCs/>
                     </w:rPr>
                   </m:ctrlPr>
                 </m:sSubPr>
                 <m:e>
                   <m:r>
+                    <m:rPr>
+                      <m:sty m:val="b"/>
+                    </m:rPr>
                     <w:rPr>
                       <w:rFonts w:ascii="Cambria Math" w:hAnsi="Cambria Math"/>
                     </w:rPr>
@@ -583,6 +624,9 @@
                 </m:e>
                 <m:sub>
                   <m:r>
+                    <m:rPr>
+                      <m:sty m:val="p"/>
+                    </m:rPr>
                     <w:rPr>
                       <w:rFonts w:ascii="Cambria Math" w:hAnsi="Cambria Math"/>
                     </w:rPr>
@@ -641,12 +685,16 @@
               <m:ctrlPr>
                 <w:rPr>
                   <w:rFonts w:ascii="Cambria Math" w:hAnsi="Cambria Math"/>
-                  <w:i/>
+                  <w:b/>
+                  <w:bCs/>
                 </w:rPr>
               </m:ctrlPr>
             </m:sSubPr>
             <m:e>
               <m:r>
+                <m:rPr>
+                  <m:sty m:val="b"/>
+                </m:rPr>
                 <w:rPr>
                   <w:rFonts w:ascii="Cambria Math" w:hAnsi="Cambria Math"/>
                 </w:rPr>
@@ -655,6 +703,9 @@
             </m:e>
             <m:sub>
               <m:r>
+                <m:rPr>
+                  <m:sty m:val="p"/>
+                </m:rPr>
                 <w:rPr>
                   <w:rFonts w:ascii="Cambria Math" w:hAnsi="Cambria Math"/>
                 </w:rPr>
@@ -689,17 +740,19 @@
               </m:ctrlPr>
             </m:dPr>
             <m:e>
-              <m:sSub>
-                <m:sSubPr>
+              <m:sSubSup>
+                <m:sSubSupPr>
                   <m:ctrlPr>
                     <w:rPr>
                       <w:rFonts w:ascii="Cambria Math" w:hAnsi="Cambria Math"/>
-                      <w:i/>
                     </w:rPr>
                   </m:ctrlPr>
-                </m:sSubPr>
+                </m:sSubSupPr>
                 <m:e>
                   <m:r>
+                    <m:rPr>
+                      <m:sty m:val="b"/>
+                    </m:rPr>
                     <w:rPr>
                       <w:rFonts w:ascii="Cambria Math" w:hAnsi="Cambria Math"/>
                     </w:rPr>
@@ -708,13 +761,38 @@
                 </m:e>
                 <m:sub>
                   <m:r>
+                    <m:rPr>
+                      <m:sty m:val="p"/>
+                    </m:rPr>
                     <w:rPr>
                       <w:rFonts w:ascii="Cambria Math" w:hAnsi="Cambria Math"/>
                     </w:rPr>
-                    <m:t>1i</m:t>
+                    <m:t>1</m:t>
                   </m:r>
                 </m:sub>
-              </m:sSub>
+                <m:sup>
+                  <m:d>
+                    <m:dPr>
+                      <m:ctrlPr>
+                        <w:rPr>
+                          <w:rFonts w:ascii="Cambria Math" w:hAnsi="Cambria Math"/>
+                        </w:rPr>
+                      </m:ctrlPr>
+                    </m:dPr>
+                    <m:e>
+                      <m:r>
+                        <m:rPr>
+                          <m:sty m:val="p"/>
+                        </m:rPr>
+                        <w:rPr>
+                          <w:rFonts w:ascii="Cambria Math" w:hAnsi="Cambria Math"/>
+                        </w:rPr>
+                        <m:t>i</m:t>
+                      </m:r>
+                    </m:e>
+                  </m:d>
+                </m:sup>
+              </m:sSubSup>
               <m:r>
                 <m:rPr>
                   <m:sty m:val="p"/>
@@ -724,17 +802,19 @@
                 </w:rPr>
                 <m:t>,</m:t>
               </m:r>
-              <m:sSub>
-                <m:sSubPr>
+              <m:sSubSup>
+                <m:sSubSupPr>
                   <m:ctrlPr>
                     <w:rPr>
                       <w:rFonts w:ascii="Cambria Math" w:hAnsi="Cambria Math"/>
-                      <w:i/>
                     </w:rPr>
                   </m:ctrlPr>
-                </m:sSubPr>
+                </m:sSubSupPr>
                 <m:e>
                   <m:r>
+                    <m:rPr>
+                      <m:sty m:val="b"/>
+                    </m:rPr>
                     <w:rPr>
                       <w:rFonts w:ascii="Cambria Math" w:hAnsi="Cambria Math"/>
                     </w:rPr>
@@ -743,13 +823,38 @@
                 </m:e>
                 <m:sub>
                   <m:r>
+                    <m:rPr>
+                      <m:sty m:val="p"/>
+                    </m:rPr>
                     <w:rPr>
                       <w:rFonts w:ascii="Cambria Math" w:hAnsi="Cambria Math"/>
                     </w:rPr>
-                    <m:t>2i</m:t>
+                    <m:t>2</m:t>
                   </m:r>
                 </m:sub>
-              </m:sSub>
+                <m:sup>
+                  <m:d>
+                    <m:dPr>
+                      <m:ctrlPr>
+                        <w:rPr>
+                          <w:rFonts w:ascii="Cambria Math" w:hAnsi="Cambria Math"/>
+                        </w:rPr>
+                      </m:ctrlPr>
+                    </m:dPr>
+                    <m:e>
+                      <m:r>
+                        <m:rPr>
+                          <m:sty m:val="p"/>
+                        </m:rPr>
+                        <w:rPr>
+                          <w:rFonts w:ascii="Cambria Math" w:hAnsi="Cambria Math"/>
+                        </w:rPr>
+                        <m:t>i</m:t>
+                      </m:r>
+                    </m:e>
+                  </m:d>
+                </m:sup>
+              </m:sSubSup>
             </m:e>
           </m:d>
           <m:r>
@@ -906,17 +1011,22 @@
                               </m:r>
                             </m:sub>
                           </m:sSub>
-                          <m:sSub>
-                            <m:sSubPr>
+                          <m:sSubSup>
+                            <m:sSubSupPr>
                               <m:ctrlPr>
                                 <w:rPr>
                                   <w:rFonts w:ascii="Cambria Math" w:hAnsi="Cambria Math"/>
-                                  <w:i/>
+                                  <w:b/>
+                                  <w:bCs/>
+                                  <w:iCs/>
                                 </w:rPr>
                               </m:ctrlPr>
-                            </m:sSubPr>
+                            </m:sSubSupPr>
                             <m:e>
                               <m:r>
+                                <m:rPr>
+                                  <m:sty m:val="b"/>
+                                </m:rPr>
                                 <w:rPr>
                                   <w:rFonts w:ascii="Cambria Math" w:hAnsi="Cambria Math"/>
                                 </w:rPr>
@@ -925,13 +1035,41 @@
                             </m:e>
                             <m:sub>
                               <m:r>
+                                <m:rPr>
+                                  <m:sty m:val="p"/>
+                                </m:rPr>
                                 <w:rPr>
                                   <w:rFonts w:ascii="Cambria Math" w:hAnsi="Cambria Math"/>
                                 </w:rPr>
-                                <m:t>1i</m:t>
+                                <m:t>1</m:t>
                               </m:r>
                             </m:sub>
-                          </m:sSub>
+                            <m:sup>
+                              <m:d>
+                                <m:dPr>
+                                  <m:ctrlPr>
+                                    <w:rPr>
+                                      <w:rFonts w:ascii="Cambria Math" w:hAnsi="Cambria Math"/>
+                                      <w:b/>
+                                      <w:bCs/>
+                                      <w:iCs/>
+                                    </w:rPr>
+                                  </m:ctrlPr>
+                                </m:dPr>
+                                <m:e>
+                                  <m:r>
+                                    <m:rPr>
+                                      <m:sty m:val="b"/>
+                                    </m:rPr>
+                                    <w:rPr>
+                                      <w:rFonts w:ascii="Cambria Math" w:hAnsi="Cambria Math"/>
+                                    </w:rPr>
+                                    <m:t>i</m:t>
+                                  </m:r>
+                                </m:e>
+                              </m:d>
+                            </m:sup>
+                          </m:sSubSup>
                           <m:r>
                             <m:rPr>
                               <m:sty m:val="p"/>
@@ -972,17 +1110,19 @@
                               </m:r>
                             </m:sub>
                           </m:sSub>
-                          <m:sSub>
-                            <m:sSubPr>
+                          <m:sSubSup>
+                            <m:sSubSupPr>
                               <m:ctrlPr>
                                 <w:rPr>
                                   <w:rFonts w:ascii="Cambria Math" w:hAnsi="Cambria Math"/>
-                                  <w:i/>
                                 </w:rPr>
                               </m:ctrlPr>
-                            </m:sSubPr>
+                            </m:sSubSupPr>
                             <m:e>
                               <m:r>
+                                <m:rPr>
+                                  <m:sty m:val="b"/>
+                                </m:rPr>
                                 <w:rPr>
                                   <w:rFonts w:ascii="Cambria Math" w:hAnsi="Cambria Math"/>
                                 </w:rPr>
@@ -994,10 +1134,30 @@
                                 <w:rPr>
                                   <w:rFonts w:ascii="Cambria Math" w:hAnsi="Cambria Math"/>
                                 </w:rPr>
-                                <m:t>2i</m:t>
+                                <m:t>2</m:t>
                               </m:r>
                             </m:sub>
-                          </m:sSub>
+                            <m:sup>
+                              <m:d>
+                                <m:dPr>
+                                  <m:ctrlPr>
+                                    <w:rPr>
+                                      <w:rFonts w:ascii="Cambria Math" w:hAnsi="Cambria Math"/>
+                                      <w:i/>
+                                    </w:rPr>
+                                  </m:ctrlPr>
+                                </m:dPr>
+                                <m:e>
+                                  <m:r>
+                                    <w:rPr>
+                                      <w:rFonts w:ascii="Cambria Math" w:hAnsi="Cambria Math"/>
+                                    </w:rPr>
+                                    <m:t>i</m:t>
+                                  </m:r>
+                                </m:e>
+                              </m:d>
+                            </m:sup>
+                          </m:sSubSup>
                         </m:e>
                       </m:d>
                     </m:e>
@@ -1025,17 +1185,19 @@
         <w:jc w:val="both"/>
       </w:pPr>
       <m:oMath>
-        <m:sSub>
-          <m:sSubPr>
+        <m:sSubSup>
+          <m:sSubSupPr>
             <m:ctrlPr>
               <w:rPr>
                 <w:rFonts w:ascii="Cambria Math" w:hAnsi="Cambria Math"/>
-                <w:i/>
               </w:rPr>
             </m:ctrlPr>
-          </m:sSubPr>
+          </m:sSubSupPr>
           <m:e>
             <m:r>
+              <m:rPr>
+                <m:sty m:val="b"/>
+              </m:rPr>
               <w:rPr>
                 <w:rFonts w:ascii="Cambria Math" w:hAnsi="Cambria Math"/>
               </w:rPr>
@@ -1047,10 +1209,18 @@
               <w:rPr>
                 <w:rFonts w:ascii="Cambria Math" w:hAnsi="Cambria Math"/>
               </w:rPr>
-              <m:t>1i</m:t>
+              <m:t>1</m:t>
             </m:r>
           </m:sub>
-        </m:sSub>
+          <m:sup>
+            <m:r>
+              <w:rPr>
+                <w:rFonts w:ascii="Cambria Math" w:hAnsi="Cambria Math"/>
+              </w:rPr>
+              <m:t>(i)</m:t>
+            </m:r>
+          </m:sup>
+        </m:sSubSup>
       </m:oMath>
       <w:r>
         <w:t xml:space="preserve"> : </w:t>
@@ -1068,11 +1238,16 @@
         <w:t>distracción</w:t>
       </w:r>
       <w:r>
-        <w:t xml:space="preserve"> (z_</w:t>
+        <w:t xml:space="preserve"> (</w:t>
+      </w:r>
+      <w:proofErr w:type="spellStart"/>
+      <w:r>
+        <w:t>z_</w:t>
       </w:r>
       <w:r>
         <w:t>distracted</w:t>
       </w:r>
+      <w:proofErr w:type="spellEnd"/>
       <w:r>
         <w:t>)</w:t>
       </w:r>
@@ -1094,17 +1269,19 @@
         <w:jc w:val="both"/>
       </w:pPr>
       <m:oMath>
-        <m:sSub>
-          <m:sSubPr>
+        <m:sSubSup>
+          <m:sSubSupPr>
             <m:ctrlPr>
               <w:rPr>
                 <w:rFonts w:ascii="Cambria Math" w:hAnsi="Cambria Math"/>
-                <w:i/>
               </w:rPr>
             </m:ctrlPr>
-          </m:sSubPr>
+          </m:sSubSupPr>
           <m:e>
             <m:r>
+              <m:rPr>
+                <m:sty m:val="b"/>
+              </m:rPr>
               <w:rPr>
                 <w:rFonts w:ascii="Cambria Math" w:hAnsi="Cambria Math"/>
               </w:rPr>
@@ -1118,14 +1295,16 @@
               </w:rPr>
               <m:t>2</m:t>
             </m:r>
+          </m:sub>
+          <m:sup>
             <m:r>
               <w:rPr>
                 <w:rFonts w:ascii="Cambria Math" w:hAnsi="Cambria Math"/>
               </w:rPr>
-              <m:t>i</m:t>
+              <m:t>(i)</m:t>
             </m:r>
-          </m:sub>
-        </m:sSub>
+          </m:sup>
+        </m:sSubSup>
       </m:oMath>
       <w:r>
         <w:t xml:space="preserve"> : valor de la variable </w:t>
@@ -1134,7 +1313,15 @@
         <w:t xml:space="preserve">estandarizada </w:t>
       </w:r>
       <w:r>
-        <w:t>importancia del evento (z_importance)</w:t>
+        <w:t>importancia del evento (</w:t>
+      </w:r>
+      <w:proofErr w:type="spellStart"/>
+      <w:r>
+        <w:t>z_importance</w:t>
+      </w:r>
+      <w:proofErr w:type="spellEnd"/>
+      <w:r>
+        <w:t>)</w:t>
       </w:r>
       <w:r>
         <w:t xml:space="preserve"> para el caso </w:t>
@@ -1344,6 +1531,7 @@
       <w:r>
         <w:t xml:space="preserve"> de utilizar </w:t>
       </w:r>
+      <w:proofErr w:type="spellStart"/>
       <w:r>
         <w:rPr>
           <w:i/>
@@ -1351,6 +1539,7 @@
         </w:rPr>
         <w:t>priors</w:t>
       </w:r>
+      <w:proofErr w:type="spellEnd"/>
       <w:r>
         <w:t xml:space="preserve"> débilmente informativos, lo que se considera una posición intermedia entre </w:t>
       </w:r>
@@ -1659,7 +1848,15 @@
         </w:rPr>
       </w:pPr>
       <w:r>
-        <w:t>Para el ajuste del modelo desde el enfoque bayesiano se emplean cadenas de Markov Montecarlo (MCMC), específicamente el algoritmo de muestreo de Gibbs. La implementación se hace mediante el software JAGS, a través de R mediante el paquete R2jags</w:t>
+        <w:t xml:space="preserve">Para el ajuste del modelo desde el enfoque bayesiano se emplean cadenas de </w:t>
+      </w:r>
+      <w:proofErr w:type="spellStart"/>
+      <w:r>
+        <w:t>Markov</w:t>
+      </w:r>
+      <w:proofErr w:type="spellEnd"/>
+      <w:r>
+        <w:t xml:space="preserve"> Montecarlo (MCMC), específicamente el algoritmo de muestreo de Gibbs. La implementación se hace mediante el software JAGS, a través de R mediante el paquete R2jags</w:t>
       </w:r>
       <w:r>
         <w:t xml:space="preserve"> </w:t>
@@ -1710,14 +1907,25 @@
           <w:lang w:val="en-US"/>
         </w:rPr>
       </w:pPr>
-      <w:r>
-        <w:rPr>
-          <w:rFonts w:ascii="Consolas" w:hAnsi="Consolas"/>
-          <w:sz w:val="20"/>
-          <w:szCs w:val="20"/>
-          <w:lang w:val="en-US"/>
-        </w:rPr>
-        <w:t xml:space="preserve">bayes_logit &lt;- </w:t>
+      <w:proofErr w:type="spellStart"/>
+      <w:r>
+        <w:rPr>
+          <w:rFonts w:ascii="Consolas" w:hAnsi="Consolas"/>
+          <w:sz w:val="20"/>
+          <w:szCs w:val="20"/>
+          <w:lang w:val="en-US"/>
+        </w:rPr>
+        <w:t>bayes_logit</w:t>
+      </w:r>
+      <w:proofErr w:type="spellEnd"/>
+      <w:r>
+        <w:rPr>
+          <w:rFonts w:ascii="Consolas" w:hAnsi="Consolas"/>
+          <w:sz w:val="20"/>
+          <w:szCs w:val="20"/>
+          <w:lang w:val="en-US"/>
+        </w:rPr>
+        <w:t xml:space="preserve"> &lt;- </w:t>
       </w:r>
       <w:proofErr w:type="gramStart"/>
       <w:r>
@@ -1770,12 +1978,10 @@
           <w:szCs w:val="20"/>
           <w:lang w:val="en-US"/>
         </w:rPr>
-        <w:t># priors normales</w:t>
-      </w:r>
-    </w:p>
-    <w:p>
-      <w:pPr>
-        <w:jc w:val="both"/>
+        <w:t xml:space="preserve"># </w:t>
+      </w:r>
+      <w:proofErr w:type="gramStart"/>
+      <w:r>
         <w:rPr>
           <w:rFonts w:ascii="Consolas" w:hAnsi="Consolas"/>
           <w:i/>
@@ -1784,7 +1990,9 @@
           <w:szCs w:val="20"/>
           <w:lang w:val="en-US"/>
         </w:rPr>
-      </w:pPr>
+        <w:t>priors</w:t>
+      </w:r>
+      <w:proofErr w:type="gramEnd"/>
       <w:r>
         <w:rPr>
           <w:rFonts w:ascii="Consolas" w:hAnsi="Consolas"/>
@@ -1794,8 +2002,46 @@
           <w:szCs w:val="20"/>
           <w:lang w:val="en-US"/>
         </w:rPr>
+        <w:t xml:space="preserve"> </w:t>
+      </w:r>
+      <w:proofErr w:type="spellStart"/>
+      <w:r>
+        <w:rPr>
+          <w:rFonts w:ascii="Consolas" w:hAnsi="Consolas"/>
+          <w:i/>
+          <w:iCs/>
+          <w:sz w:val="20"/>
+          <w:szCs w:val="20"/>
+          <w:lang w:val="en-US"/>
+        </w:rPr>
+        <w:t>normales</w:t>
+      </w:r>
+      <w:proofErr w:type="spellEnd"/>
+    </w:p>
+    <w:p>
+      <w:pPr>
+        <w:jc w:val="both"/>
+        <w:rPr>
+          <w:rFonts w:ascii="Consolas" w:hAnsi="Consolas"/>
+          <w:i/>
+          <w:iCs/>
+          <w:sz w:val="20"/>
+          <w:szCs w:val="20"/>
+          <w:lang w:val="en-US"/>
+        </w:rPr>
+      </w:pPr>
+      <w:r>
+        <w:rPr>
+          <w:rFonts w:ascii="Consolas" w:hAnsi="Consolas"/>
+          <w:i/>
+          <w:iCs/>
+          <w:sz w:val="20"/>
+          <w:szCs w:val="20"/>
+          <w:lang w:val="en-US"/>
+        </w:rPr>
         <w:t xml:space="preserve">   # beta0 ~ </w:t>
       </w:r>
+      <w:proofErr w:type="spellStart"/>
       <w:proofErr w:type="gramStart"/>
       <w:r>
         <w:rPr>
@@ -1806,7 +2052,19 @@
           <w:szCs w:val="20"/>
           <w:lang w:val="en-US"/>
         </w:rPr>
-        <w:t>dnorm(</w:t>
+        <w:t>dnorm</w:t>
+      </w:r>
+      <w:proofErr w:type="spellEnd"/>
+      <w:r>
+        <w:rPr>
+          <w:rFonts w:ascii="Consolas" w:hAnsi="Consolas"/>
+          <w:i/>
+          <w:iCs/>
+          <w:sz w:val="20"/>
+          <w:szCs w:val="20"/>
+          <w:lang w:val="en-US"/>
+        </w:rPr>
+        <w:t>(</w:t>
       </w:r>
       <w:proofErr w:type="gramEnd"/>
       <w:r>
@@ -1877,20 +2135,21 @@
           <w:szCs w:val="20"/>
           <w:lang w:val="en-US"/>
         </w:rPr>
-        <w:t>1] ~ dnorm(0,0.16)</w:t>
-      </w:r>
-    </w:p>
-    <w:p>
-      <w:pPr>
-        <w:jc w:val="both"/>
+        <w:t xml:space="preserve">1] ~ </w:t>
+      </w:r>
+      <w:proofErr w:type="spellStart"/>
+      <w:r>
         <w:rPr>
           <w:rFonts w:ascii="Consolas" w:hAnsi="Consolas"/>
           <w:i/>
           <w:iCs/>
           <w:sz w:val="20"/>
           <w:szCs w:val="20"/>
-        </w:rPr>
-      </w:pPr>
+          <w:lang w:val="en-US"/>
+        </w:rPr>
+        <w:t>dnorm</w:t>
+      </w:r>
+      <w:proofErr w:type="spellEnd"/>
       <w:r>
         <w:rPr>
           <w:rFonts w:ascii="Consolas" w:hAnsi="Consolas"/>
@@ -1900,6 +2159,29 @@
           <w:szCs w:val="20"/>
           <w:lang w:val="en-US"/>
         </w:rPr>
+        <w:t>(0,0.16)</w:t>
+      </w:r>
+    </w:p>
+    <w:p>
+      <w:pPr>
+        <w:jc w:val="both"/>
+        <w:rPr>
+          <w:rFonts w:ascii="Consolas" w:hAnsi="Consolas"/>
+          <w:i/>
+          <w:iCs/>
+          <w:sz w:val="20"/>
+          <w:szCs w:val="20"/>
+        </w:rPr>
+      </w:pPr>
+      <w:r>
+        <w:rPr>
+          <w:rFonts w:ascii="Consolas" w:hAnsi="Consolas"/>
+          <w:i/>
+          <w:iCs/>
+          <w:sz w:val="20"/>
+          <w:szCs w:val="20"/>
+          <w:lang w:val="en-US"/>
+        </w:rPr>
         <w:t xml:space="preserve">   </w:t>
       </w:r>
       <w:r>
@@ -1932,12 +2214,10 @@
           <w:sz w:val="20"/>
           <w:szCs w:val="20"/>
         </w:rPr>
-        <w:t>2] ~ dnorm(0,0.16)</w:t>
-      </w:r>
-    </w:p>
-    <w:p>
-      <w:pPr>
-        <w:jc w:val="both"/>
+        <w:t xml:space="preserve">2] ~ </w:t>
+      </w:r>
+      <w:proofErr w:type="spellStart"/>
+      <w:r>
         <w:rPr>
           <w:rFonts w:ascii="Consolas" w:hAnsi="Consolas"/>
           <w:i/>
@@ -1945,7 +2225,9 @@
           <w:sz w:val="20"/>
           <w:szCs w:val="20"/>
         </w:rPr>
-      </w:pPr>
+        <w:t>dnorm</w:t>
+      </w:r>
+      <w:proofErr w:type="spellEnd"/>
       <w:r>
         <w:rPr>
           <w:rFonts w:ascii="Consolas" w:hAnsi="Consolas"/>
@@ -1954,6 +2236,28 @@
           <w:sz w:val="20"/>
           <w:szCs w:val="20"/>
         </w:rPr>
+        <w:t>(0,0.16)</w:t>
+      </w:r>
+    </w:p>
+    <w:p>
+      <w:pPr>
+        <w:jc w:val="both"/>
+        <w:rPr>
+          <w:rFonts w:ascii="Consolas" w:hAnsi="Consolas"/>
+          <w:i/>
+          <w:iCs/>
+          <w:sz w:val="20"/>
+          <w:szCs w:val="20"/>
+        </w:rPr>
+      </w:pPr>
+      <w:r>
+        <w:rPr>
+          <w:rFonts w:ascii="Consolas" w:hAnsi="Consolas"/>
+          <w:i/>
+          <w:iCs/>
+          <w:sz w:val="20"/>
+          <w:szCs w:val="20"/>
+        </w:rPr>
         <w:t xml:space="preserve">   # recomendaciones Gelman et. al (2008)</w:t>
       </w:r>
     </w:p>
@@ -2012,7 +2316,31 @@
           <w:szCs w:val="20"/>
           <w:lang w:val="en-US"/>
         </w:rPr>
-        <w:t>=2.5) (t student con 1 gl == Cauchy)</w:t>
+        <w:t xml:space="preserve">=2.5) (t student con 1 </w:t>
+      </w:r>
+      <w:proofErr w:type="spellStart"/>
+      <w:r>
+        <w:rPr>
+          <w:rFonts w:ascii="Consolas" w:hAnsi="Consolas"/>
+          <w:i/>
+          <w:iCs/>
+          <w:sz w:val="20"/>
+          <w:szCs w:val="20"/>
+          <w:lang w:val="en-US"/>
+        </w:rPr>
+        <w:t>gl</w:t>
+      </w:r>
+      <w:proofErr w:type="spellEnd"/>
+      <w:r>
+        <w:rPr>
+          <w:rFonts w:ascii="Consolas" w:hAnsi="Consolas"/>
+          <w:i/>
+          <w:iCs/>
+          <w:sz w:val="20"/>
+          <w:szCs w:val="20"/>
+          <w:lang w:val="en-US"/>
+        </w:rPr>
+        <w:t xml:space="preserve"> == Cauchy)</w:t>
       </w:r>
     </w:p>
     <w:p>
@@ -2041,6 +2369,7 @@
         </w:rPr>
         <w:t xml:space="preserve">beta0 ~ </w:t>
       </w:r>
+      <w:proofErr w:type="spellStart"/>
       <w:proofErr w:type="gramStart"/>
       <w:r>
         <w:rPr>
@@ -2048,7 +2377,16 @@
           <w:sz w:val="20"/>
           <w:szCs w:val="20"/>
         </w:rPr>
-        <w:t>dt(</w:t>
+        <w:t>dt</w:t>
+      </w:r>
+      <w:proofErr w:type="spellEnd"/>
+      <w:r>
+        <w:rPr>
+          <w:rFonts w:ascii="Consolas" w:hAnsi="Consolas"/>
+          <w:sz w:val="20"/>
+          <w:szCs w:val="20"/>
+        </w:rPr>
+        <w:t>(</w:t>
       </w:r>
       <w:proofErr w:type="gramEnd"/>
       <w:r>
@@ -2106,7 +2444,38 @@
           <w:szCs w:val="20"/>
           <w:lang w:val="en-US"/>
         </w:rPr>
-        <w:t>1] ~ dt(0,0.</w:t>
+        <w:t xml:space="preserve">1] ~ dt(0,0.16,1) </w:t>
+      </w:r>
+      <w:r>
+        <w:rPr>
+          <w:rFonts w:ascii="Consolas" w:hAnsi="Consolas"/>
+          <w:i/>
+          <w:iCs/>
+          <w:sz w:val="20"/>
+          <w:szCs w:val="20"/>
+          <w:lang w:val="en-US"/>
+        </w:rPr>
+        <w:t># (1/2.5^2) = 0.16</w:t>
+      </w:r>
+    </w:p>
+    <w:p>
+      <w:pPr>
+        <w:jc w:val="both"/>
+        <w:rPr>
+          <w:rFonts w:ascii="Consolas" w:hAnsi="Consolas"/>
+          <w:sz w:val="20"/>
+          <w:szCs w:val="20"/>
+          <w:lang w:val="en-US"/>
+        </w:rPr>
+      </w:pPr>
+      <w:r>
+        <w:rPr>
+          <w:rFonts w:ascii="Consolas" w:hAnsi="Consolas"/>
+          <w:sz w:val="20"/>
+          <w:szCs w:val="20"/>
+          <w:lang w:val="en-US"/>
+        </w:rPr>
+        <w:t xml:space="preserve">   </w:t>
       </w:r>
       <w:proofErr w:type="gramStart"/>
       <w:r>
@@ -2116,40 +2485,375 @@
           <w:szCs w:val="20"/>
           <w:lang w:val="en-US"/>
         </w:rPr>
-        <w:t xml:space="preserve">16,1) </w:t>
-      </w:r>
-      <w:r>
-        <w:rPr>
-          <w:rFonts w:ascii="Consolas" w:hAnsi="Consolas"/>
-          <w:i/>
-          <w:iCs/>
-          <w:sz w:val="20"/>
-          <w:szCs w:val="20"/>
-          <w:lang w:val="en-US"/>
-        </w:rPr>
-        <w:t>#</w:t>
+        <w:t>beta[</w:t>
       </w:r>
       <w:proofErr w:type="gramEnd"/>
       <w:r>
         <w:rPr>
           <w:rFonts w:ascii="Consolas" w:hAnsi="Consolas"/>
-          <w:i/>
-          <w:iCs/>
-          <w:sz w:val="20"/>
-          <w:szCs w:val="20"/>
-          <w:lang w:val="en-US"/>
-        </w:rPr>
-        <w:t xml:space="preserve"> (1/2.5^2) = 0.16</w:t>
-      </w:r>
-    </w:p>
-    <w:p>
-      <w:pPr>
-        <w:jc w:val="both"/>
-        <w:rPr>
-          <w:rFonts w:ascii="Consolas" w:hAnsi="Consolas"/>
-          <w:sz w:val="20"/>
-          <w:szCs w:val="20"/>
-          <w:lang w:val="en-US"/>
+          <w:sz w:val="20"/>
+          <w:szCs w:val="20"/>
+          <w:lang w:val="en-US"/>
+        </w:rPr>
+        <w:t>2] ~ dt(0,0.16,1)</w:t>
+      </w:r>
+    </w:p>
+    <w:p>
+      <w:pPr>
+        <w:jc w:val="both"/>
+        <w:rPr>
+          <w:rFonts w:ascii="Consolas" w:hAnsi="Consolas"/>
+          <w:sz w:val="20"/>
+          <w:szCs w:val="20"/>
+          <w:lang w:val="en-US"/>
+        </w:rPr>
+      </w:pPr>
+      <w:r>
+        <w:rPr>
+          <w:rFonts w:ascii="Consolas" w:hAnsi="Consolas"/>
+          <w:sz w:val="20"/>
+          <w:szCs w:val="20"/>
+          <w:lang w:val="en-US"/>
+        </w:rPr>
+        <w:t xml:space="preserve">   # </w:t>
+      </w:r>
+      <w:proofErr w:type="gramStart"/>
+      <w:r>
+        <w:rPr>
+          <w:rFonts w:ascii="Consolas" w:hAnsi="Consolas"/>
+          <w:sz w:val="20"/>
+          <w:szCs w:val="20"/>
+          <w:lang w:val="en-US"/>
+        </w:rPr>
+        <w:t>likelihood</w:t>
+      </w:r>
+      <w:proofErr w:type="gramEnd"/>
+    </w:p>
+    <w:p>
+      <w:pPr>
+        <w:jc w:val="both"/>
+        <w:rPr>
+          <w:rFonts w:ascii="Consolas" w:hAnsi="Consolas"/>
+          <w:sz w:val="20"/>
+          <w:szCs w:val="20"/>
+          <w:lang w:val="en-US"/>
+        </w:rPr>
+      </w:pPr>
+      <w:r>
+        <w:rPr>
+          <w:rFonts w:ascii="Consolas" w:hAnsi="Consolas"/>
+          <w:sz w:val="20"/>
+          <w:szCs w:val="20"/>
+          <w:lang w:val="en-US"/>
+        </w:rPr>
+        <w:t xml:space="preserve">   for (</w:t>
+      </w:r>
+      <w:proofErr w:type="spellStart"/>
+      <w:r>
+        <w:rPr>
+          <w:rFonts w:ascii="Consolas" w:hAnsi="Consolas"/>
+          <w:sz w:val="20"/>
+          <w:szCs w:val="20"/>
+          <w:lang w:val="en-US"/>
+        </w:rPr>
+        <w:t>i</w:t>
+      </w:r>
+      <w:proofErr w:type="spellEnd"/>
+      <w:r>
+        <w:rPr>
+          <w:rFonts w:ascii="Consolas" w:hAnsi="Consolas"/>
+          <w:sz w:val="20"/>
+          <w:szCs w:val="20"/>
+          <w:lang w:val="en-US"/>
+        </w:rPr>
+        <w:t xml:space="preserve"> in </w:t>
+      </w:r>
+      <w:proofErr w:type="gramStart"/>
+      <w:r>
+        <w:rPr>
+          <w:rFonts w:ascii="Consolas" w:hAnsi="Consolas"/>
+          <w:sz w:val="20"/>
+          <w:szCs w:val="20"/>
+          <w:lang w:val="en-US"/>
+        </w:rPr>
+        <w:t>1:N</w:t>
+      </w:r>
+      <w:proofErr w:type="gramEnd"/>
+      <w:r>
+        <w:rPr>
+          <w:rFonts w:ascii="Consolas" w:hAnsi="Consolas"/>
+          <w:sz w:val="20"/>
+          <w:szCs w:val="20"/>
+          <w:lang w:val="en-US"/>
+        </w:rPr>
+        <w:t>){</w:t>
+      </w:r>
+    </w:p>
+    <w:p>
+      <w:pPr>
+        <w:jc w:val="both"/>
+        <w:rPr>
+          <w:rFonts w:ascii="Consolas" w:hAnsi="Consolas"/>
+          <w:sz w:val="20"/>
+          <w:szCs w:val="20"/>
+          <w:lang w:val="en-US"/>
+        </w:rPr>
+      </w:pPr>
+      <w:r>
+        <w:rPr>
+          <w:rFonts w:ascii="Consolas" w:hAnsi="Consolas"/>
+          <w:sz w:val="20"/>
+          <w:szCs w:val="20"/>
+          <w:lang w:val="en-US"/>
+        </w:rPr>
+        <w:t xml:space="preserve">      prob[</w:t>
+      </w:r>
+      <w:proofErr w:type="spellStart"/>
+      <w:r>
+        <w:rPr>
+          <w:rFonts w:ascii="Consolas" w:hAnsi="Consolas"/>
+          <w:sz w:val="20"/>
+          <w:szCs w:val="20"/>
+          <w:lang w:val="en-US"/>
+        </w:rPr>
+        <w:t>i</w:t>
+      </w:r>
+      <w:proofErr w:type="spellEnd"/>
+      <w:r>
+        <w:rPr>
+          <w:rFonts w:ascii="Consolas" w:hAnsi="Consolas"/>
+          <w:sz w:val="20"/>
+          <w:szCs w:val="20"/>
+          <w:lang w:val="en-US"/>
+        </w:rPr>
+        <w:t xml:space="preserve">] &lt;- </w:t>
+      </w:r>
+      <w:proofErr w:type="spellStart"/>
+      <w:proofErr w:type="gramStart"/>
+      <w:r>
+        <w:rPr>
+          <w:rFonts w:ascii="Consolas" w:hAnsi="Consolas"/>
+          <w:sz w:val="20"/>
+          <w:szCs w:val="20"/>
+          <w:lang w:val="en-US"/>
+        </w:rPr>
+        <w:t>ilogit</w:t>
+      </w:r>
+      <w:proofErr w:type="spellEnd"/>
+      <w:r>
+        <w:rPr>
+          <w:rFonts w:ascii="Consolas" w:hAnsi="Consolas"/>
+          <w:sz w:val="20"/>
+          <w:szCs w:val="20"/>
+          <w:lang w:val="en-US"/>
+        </w:rPr>
+        <w:t>(</w:t>
+      </w:r>
+      <w:proofErr w:type="gramEnd"/>
+      <w:r>
+        <w:rPr>
+          <w:rFonts w:ascii="Consolas" w:hAnsi="Consolas"/>
+          <w:sz w:val="20"/>
+          <w:szCs w:val="20"/>
+          <w:lang w:val="en-US"/>
+        </w:rPr>
+        <w:t>beta0 + beta[1]*</w:t>
+      </w:r>
+      <w:proofErr w:type="spellStart"/>
+      <w:r>
+        <w:rPr>
+          <w:rFonts w:ascii="Consolas" w:hAnsi="Consolas"/>
+          <w:sz w:val="20"/>
+          <w:szCs w:val="20"/>
+          <w:lang w:val="en-US"/>
+        </w:rPr>
+        <w:t>z_</w:t>
+      </w:r>
+      <w:r>
+        <w:rPr>
+          <w:rFonts w:ascii="Consolas" w:hAnsi="Consolas"/>
+          <w:sz w:val="20"/>
+          <w:szCs w:val="20"/>
+          <w:lang w:val="en-US"/>
+        </w:rPr>
+        <w:t>distracted</w:t>
+      </w:r>
+      <w:proofErr w:type="spellEnd"/>
+      <w:r>
+        <w:rPr>
+          <w:rFonts w:ascii="Consolas" w:hAnsi="Consolas"/>
+          <w:sz w:val="20"/>
+          <w:szCs w:val="20"/>
+          <w:lang w:val="en-US"/>
+        </w:rPr>
+        <w:t>[</w:t>
+      </w:r>
+      <w:proofErr w:type="spellStart"/>
+      <w:r>
+        <w:rPr>
+          <w:rFonts w:ascii="Consolas" w:hAnsi="Consolas"/>
+          <w:sz w:val="20"/>
+          <w:szCs w:val="20"/>
+          <w:lang w:val="en-US"/>
+        </w:rPr>
+        <w:t>i</w:t>
+      </w:r>
+      <w:proofErr w:type="spellEnd"/>
+      <w:r>
+        <w:rPr>
+          <w:rFonts w:ascii="Consolas" w:hAnsi="Consolas"/>
+          <w:sz w:val="20"/>
+          <w:szCs w:val="20"/>
+          <w:lang w:val="en-US"/>
+        </w:rPr>
+        <w:t>] +</w:t>
+      </w:r>
+      <w:r>
+        <w:rPr>
+          <w:rFonts w:ascii="Consolas" w:hAnsi="Consolas"/>
+          <w:sz w:val="20"/>
+          <w:szCs w:val="20"/>
+          <w:lang w:val="en-US"/>
+        </w:rPr>
+        <w:t xml:space="preserve"> </w:t>
+      </w:r>
+      <w:r>
+        <w:rPr>
+          <w:rFonts w:ascii="Consolas" w:hAnsi="Consolas"/>
+          <w:sz w:val="20"/>
+          <w:szCs w:val="20"/>
+          <w:lang w:val="en-US"/>
+        </w:rPr>
+        <w:t>beta[2]*</w:t>
+      </w:r>
+      <w:proofErr w:type="spellStart"/>
+      <w:r>
+        <w:rPr>
+          <w:rFonts w:ascii="Consolas" w:hAnsi="Consolas"/>
+          <w:sz w:val="20"/>
+          <w:szCs w:val="20"/>
+          <w:lang w:val="en-US"/>
+        </w:rPr>
+        <w:t>z_importance</w:t>
+      </w:r>
+      <w:proofErr w:type="spellEnd"/>
+      <w:r>
+        <w:rPr>
+          <w:rFonts w:ascii="Consolas" w:hAnsi="Consolas"/>
+          <w:sz w:val="20"/>
+          <w:szCs w:val="20"/>
+          <w:lang w:val="en-US"/>
+        </w:rPr>
+        <w:t>[</w:t>
+      </w:r>
+      <w:proofErr w:type="spellStart"/>
+      <w:r>
+        <w:rPr>
+          <w:rFonts w:ascii="Consolas" w:hAnsi="Consolas"/>
+          <w:sz w:val="20"/>
+          <w:szCs w:val="20"/>
+          <w:lang w:val="en-US"/>
+        </w:rPr>
+        <w:t>i</w:t>
+      </w:r>
+      <w:proofErr w:type="spellEnd"/>
+      <w:r>
+        <w:rPr>
+          <w:rFonts w:ascii="Consolas" w:hAnsi="Consolas"/>
+          <w:sz w:val="20"/>
+          <w:szCs w:val="20"/>
+          <w:lang w:val="en-US"/>
+        </w:rPr>
+        <w:t>])</w:t>
+      </w:r>
+    </w:p>
+    <w:p>
+      <w:pPr>
+        <w:jc w:val="both"/>
+        <w:rPr>
+          <w:rFonts w:ascii="Consolas" w:hAnsi="Consolas"/>
+          <w:sz w:val="20"/>
+          <w:szCs w:val="20"/>
+          <w:lang w:val="en-US"/>
+        </w:rPr>
+      </w:pPr>
+      <w:r>
+        <w:rPr>
+          <w:rFonts w:ascii="Consolas" w:hAnsi="Consolas"/>
+          <w:sz w:val="20"/>
+          <w:szCs w:val="20"/>
+          <w:lang w:val="en-US"/>
+        </w:rPr>
+        <w:t xml:space="preserve">      y[</w:t>
+      </w:r>
+      <w:proofErr w:type="spellStart"/>
+      <w:r>
+        <w:rPr>
+          <w:rFonts w:ascii="Consolas" w:hAnsi="Consolas"/>
+          <w:sz w:val="20"/>
+          <w:szCs w:val="20"/>
+          <w:lang w:val="en-US"/>
+        </w:rPr>
+        <w:t>i</w:t>
+      </w:r>
+      <w:proofErr w:type="spellEnd"/>
+      <w:r>
+        <w:rPr>
+          <w:rFonts w:ascii="Consolas" w:hAnsi="Consolas"/>
+          <w:sz w:val="20"/>
+          <w:szCs w:val="20"/>
+          <w:lang w:val="en-US"/>
+        </w:rPr>
+        <w:t xml:space="preserve">] ~ </w:t>
+      </w:r>
+      <w:proofErr w:type="spellStart"/>
+      <w:r>
+        <w:rPr>
+          <w:rFonts w:ascii="Consolas" w:hAnsi="Consolas"/>
+          <w:sz w:val="20"/>
+          <w:szCs w:val="20"/>
+          <w:lang w:val="en-US"/>
+        </w:rPr>
+        <w:t>dbern</w:t>
+      </w:r>
+      <w:proofErr w:type="spellEnd"/>
+      <w:r>
+        <w:rPr>
+          <w:rFonts w:ascii="Consolas" w:hAnsi="Consolas"/>
+          <w:sz w:val="20"/>
+          <w:szCs w:val="20"/>
+          <w:lang w:val="en-US"/>
+        </w:rPr>
+        <w:t>(prob[</w:t>
+      </w:r>
+      <w:proofErr w:type="spellStart"/>
+      <w:r>
+        <w:rPr>
+          <w:rFonts w:ascii="Consolas" w:hAnsi="Consolas"/>
+          <w:sz w:val="20"/>
+          <w:szCs w:val="20"/>
+          <w:lang w:val="en-US"/>
+        </w:rPr>
+        <w:t>i</w:t>
+      </w:r>
+      <w:proofErr w:type="spellEnd"/>
+      <w:r>
+        <w:rPr>
+          <w:rFonts w:ascii="Consolas" w:hAnsi="Consolas"/>
+          <w:sz w:val="20"/>
+          <w:szCs w:val="20"/>
+          <w:lang w:val="en-US"/>
+        </w:rPr>
+        <w:t>])</w:t>
+      </w:r>
+    </w:p>
+    <w:p>
+      <w:pPr>
+        <w:jc w:val="both"/>
+        <w:rPr>
+          <w:rFonts w:ascii="Consolas" w:hAnsi="Consolas"/>
+          <w:sz w:val="20"/>
+          <w:szCs w:val="20"/>
         </w:rPr>
       </w:pPr>
       <w:r>
@@ -2161,201 +2865,6 @@
         </w:rPr>
         <w:t xml:space="preserve">   </w:t>
       </w:r>
-      <w:proofErr w:type="gramStart"/>
-      <w:r>
-        <w:rPr>
-          <w:rFonts w:ascii="Consolas" w:hAnsi="Consolas"/>
-          <w:sz w:val="20"/>
-          <w:szCs w:val="20"/>
-          <w:lang w:val="en-US"/>
-        </w:rPr>
-        <w:t>beta[</w:t>
-      </w:r>
-      <w:proofErr w:type="gramEnd"/>
-      <w:r>
-        <w:rPr>
-          <w:rFonts w:ascii="Consolas" w:hAnsi="Consolas"/>
-          <w:sz w:val="20"/>
-          <w:szCs w:val="20"/>
-          <w:lang w:val="en-US"/>
-        </w:rPr>
-        <w:t>2] ~ dt(0,0.16,1)</w:t>
-      </w:r>
-    </w:p>
-    <w:p>
-      <w:pPr>
-        <w:jc w:val="both"/>
-        <w:rPr>
-          <w:rFonts w:ascii="Consolas" w:hAnsi="Consolas"/>
-          <w:sz w:val="20"/>
-          <w:szCs w:val="20"/>
-          <w:lang w:val="en-US"/>
-        </w:rPr>
-      </w:pPr>
-      <w:r>
-        <w:rPr>
-          <w:rFonts w:ascii="Consolas" w:hAnsi="Consolas"/>
-          <w:sz w:val="20"/>
-          <w:szCs w:val="20"/>
-          <w:lang w:val="en-US"/>
-        </w:rPr>
-        <w:t xml:space="preserve">   # likelihood</w:t>
-      </w:r>
-    </w:p>
-    <w:p>
-      <w:pPr>
-        <w:jc w:val="both"/>
-        <w:rPr>
-          <w:rFonts w:ascii="Consolas" w:hAnsi="Consolas"/>
-          <w:sz w:val="20"/>
-          <w:szCs w:val="20"/>
-          <w:lang w:val="en-US"/>
-        </w:rPr>
-      </w:pPr>
-      <w:r>
-        <w:rPr>
-          <w:rFonts w:ascii="Consolas" w:hAnsi="Consolas"/>
-          <w:sz w:val="20"/>
-          <w:szCs w:val="20"/>
-          <w:lang w:val="en-US"/>
-        </w:rPr>
-        <w:t xml:space="preserve">   for (i in </w:t>
-      </w:r>
-      <w:proofErr w:type="gramStart"/>
-      <w:r>
-        <w:rPr>
-          <w:rFonts w:ascii="Consolas" w:hAnsi="Consolas"/>
-          <w:sz w:val="20"/>
-          <w:szCs w:val="20"/>
-          <w:lang w:val="en-US"/>
-        </w:rPr>
-        <w:t>1:N</w:t>
-      </w:r>
-      <w:proofErr w:type="gramEnd"/>
-      <w:r>
-        <w:rPr>
-          <w:rFonts w:ascii="Consolas" w:hAnsi="Consolas"/>
-          <w:sz w:val="20"/>
-          <w:szCs w:val="20"/>
-          <w:lang w:val="en-US"/>
-        </w:rPr>
-        <w:t>){</w:t>
-      </w:r>
-    </w:p>
-    <w:p>
-      <w:pPr>
-        <w:jc w:val="both"/>
-        <w:rPr>
-          <w:rFonts w:ascii="Consolas" w:hAnsi="Consolas"/>
-          <w:sz w:val="20"/>
-          <w:szCs w:val="20"/>
-          <w:lang w:val="en-US"/>
-        </w:rPr>
-      </w:pPr>
-      <w:r>
-        <w:rPr>
-          <w:rFonts w:ascii="Consolas" w:hAnsi="Consolas"/>
-          <w:sz w:val="20"/>
-          <w:szCs w:val="20"/>
-          <w:lang w:val="en-US"/>
-        </w:rPr>
-        <w:t xml:space="preserve">      prob[i] &lt;- </w:t>
-      </w:r>
-      <w:proofErr w:type="gramStart"/>
-      <w:r>
-        <w:rPr>
-          <w:rFonts w:ascii="Consolas" w:hAnsi="Consolas"/>
-          <w:sz w:val="20"/>
-          <w:szCs w:val="20"/>
-          <w:lang w:val="en-US"/>
-        </w:rPr>
-        <w:t>ilogit(</w:t>
-      </w:r>
-      <w:proofErr w:type="gramEnd"/>
-      <w:r>
-        <w:rPr>
-          <w:rFonts w:ascii="Consolas" w:hAnsi="Consolas"/>
-          <w:sz w:val="20"/>
-          <w:szCs w:val="20"/>
-          <w:lang w:val="en-US"/>
-        </w:rPr>
-        <w:t>beta0 + beta[1]*z_</w:t>
-      </w:r>
-      <w:r>
-        <w:rPr>
-          <w:rFonts w:ascii="Consolas" w:hAnsi="Consolas"/>
-          <w:sz w:val="20"/>
-          <w:szCs w:val="20"/>
-          <w:lang w:val="en-US"/>
-        </w:rPr>
-        <w:t>distracted</w:t>
-      </w:r>
-      <w:r>
-        <w:rPr>
-          <w:rFonts w:ascii="Consolas" w:hAnsi="Consolas"/>
-          <w:sz w:val="20"/>
-          <w:szCs w:val="20"/>
-          <w:lang w:val="en-US"/>
-        </w:rPr>
-        <w:t>[i] +</w:t>
-      </w:r>
-      <w:r>
-        <w:rPr>
-          <w:rFonts w:ascii="Consolas" w:hAnsi="Consolas"/>
-          <w:sz w:val="20"/>
-          <w:szCs w:val="20"/>
-          <w:lang w:val="en-US"/>
-        </w:rPr>
-        <w:t xml:space="preserve"> </w:t>
-      </w:r>
-      <w:r>
-        <w:rPr>
-          <w:rFonts w:ascii="Consolas" w:hAnsi="Consolas"/>
-          <w:sz w:val="20"/>
-          <w:szCs w:val="20"/>
-          <w:lang w:val="en-US"/>
-        </w:rPr>
-        <w:t>beta[2]*z_importance[i])</w:t>
-      </w:r>
-    </w:p>
-    <w:p>
-      <w:pPr>
-        <w:jc w:val="both"/>
-        <w:rPr>
-          <w:rFonts w:ascii="Consolas" w:hAnsi="Consolas"/>
-          <w:sz w:val="20"/>
-          <w:szCs w:val="20"/>
-          <w:lang w:val="en-US"/>
-        </w:rPr>
-      </w:pPr>
-      <w:r>
-        <w:rPr>
-          <w:rFonts w:ascii="Consolas" w:hAnsi="Consolas"/>
-          <w:sz w:val="20"/>
-          <w:szCs w:val="20"/>
-          <w:lang w:val="en-US"/>
-        </w:rPr>
-        <w:t xml:space="preserve">      y[i] ~ dbern(prob[i])</w:t>
-      </w:r>
-    </w:p>
-    <w:p>
-      <w:pPr>
-        <w:jc w:val="both"/>
-        <w:rPr>
-          <w:rFonts w:ascii="Consolas" w:hAnsi="Consolas"/>
-          <w:sz w:val="20"/>
-          <w:szCs w:val="20"/>
-        </w:rPr>
-      </w:pPr>
-      <w:r>
-        <w:rPr>
-          <w:rFonts w:ascii="Consolas" w:hAnsi="Consolas"/>
-          <w:sz w:val="20"/>
-          <w:szCs w:val="20"/>
-          <w:lang w:val="en-US"/>
-        </w:rPr>
-        <w:t xml:space="preserve">   </w:t>
-      </w:r>
       <w:r>
         <w:rPr>
           <w:rFonts w:ascii="Consolas" w:hAnsi="Consolas"/>
@@ -2426,17 +2935,27 @@
         </w:rPr>
         <w:t xml:space="preserve"> un </w:t>
       </w:r>
+      <w:proofErr w:type="spellStart"/>
       <w:r>
         <w:rPr>
           <w:rFonts w:cstheme="minorHAnsi"/>
           <w:i/>
           <w:iCs/>
         </w:rPr>
-        <w:t>burn-in</w:t>
-      </w:r>
+        <w:t>burn</w:t>
+      </w:r>
+      <w:proofErr w:type="spellEnd"/>
       <w:r>
         <w:rPr>
           <w:rFonts w:cstheme="minorHAnsi"/>
+          <w:i/>
+          <w:iCs/>
+        </w:rPr>
+        <w:t>-in</w:t>
+      </w:r>
+      <w:r>
+        <w:rPr>
+          <w:rFonts w:cstheme="minorHAnsi"/>
         </w:rPr>
         <w:t xml:space="preserve"> de 500</w:t>
       </w:r>
@@ -2452,6 +2971,7 @@
         </w:rPr>
         <w:t xml:space="preserve"> de forma paralela (la función </w:t>
       </w:r>
+      <w:proofErr w:type="spellStart"/>
       <w:proofErr w:type="gramStart"/>
       <w:r>
         <w:rPr>
@@ -2459,6 +2979,7 @@
         </w:rPr>
         <w:t>jags.parallel</w:t>
       </w:r>
+      <w:proofErr w:type="spellEnd"/>
       <w:proofErr w:type="gramEnd"/>
       <w:r>
         <w:rPr>
@@ -2530,7 +3051,27 @@
           <w:szCs w:val="20"/>
           <w:lang w:val="en-US"/>
         </w:rPr>
-        <w:t>Inference for Bugs model at "bayes_logit", fit using jags,</w:t>
+        <w:t>Inference for Bugs model at "</w:t>
+      </w:r>
+      <w:proofErr w:type="spellStart"/>
+      <w:r>
+        <w:rPr>
+          <w:rFonts w:ascii="Consolas" w:hAnsi="Consolas"/>
+          <w:sz w:val="20"/>
+          <w:szCs w:val="20"/>
+          <w:lang w:val="en-US"/>
+        </w:rPr>
+        <w:t>bayes_logit</w:t>
+      </w:r>
+      <w:proofErr w:type="spellEnd"/>
+      <w:r>
+        <w:rPr>
+          <w:rFonts w:ascii="Consolas" w:hAnsi="Consolas"/>
+          <w:sz w:val="20"/>
+          <w:szCs w:val="20"/>
+          <w:lang w:val="en-US"/>
+        </w:rPr>
+        <w:t>", fit using jags,</w:t>
       </w:r>
     </w:p>
     <w:p>
@@ -2574,7 +3115,27 @@
           <w:szCs w:val="20"/>
           <w:lang w:val="en-US"/>
         </w:rPr>
-        <w:t xml:space="preserve"> n.sims = 30000 iterations saved</w:t>
+        <w:t xml:space="preserve"> </w:t>
+      </w:r>
+      <w:proofErr w:type="spellStart"/>
+      <w:r>
+        <w:rPr>
+          <w:rFonts w:ascii="Consolas" w:hAnsi="Consolas"/>
+          <w:sz w:val="20"/>
+          <w:szCs w:val="20"/>
+          <w:lang w:val="en-US"/>
+        </w:rPr>
+        <w:t>n.sims</w:t>
+      </w:r>
+      <w:proofErr w:type="spellEnd"/>
+      <w:r>
+        <w:rPr>
+          <w:rFonts w:ascii="Consolas" w:hAnsi="Consolas"/>
+          <w:sz w:val="20"/>
+          <w:szCs w:val="20"/>
+          <w:lang w:val="en-US"/>
+        </w:rPr>
+        <w:t xml:space="preserve"> = 30000 iterations saved</w:t>
       </w:r>
     </w:p>
     <w:p>
@@ -2596,8 +3157,79 @@
           <w:szCs w:val="20"/>
           <w:lang w:val="en-US"/>
         </w:rPr>
-        <w:t xml:space="preserve">          mu.vect sd.vect     2.5%      25%      50%      75%    97.5%  Rhat n.eff</w:t>
-      </w:r>
+        <w:t xml:space="preserve">          </w:t>
+      </w:r>
+      <w:proofErr w:type="spellStart"/>
+      <w:r>
+        <w:rPr>
+          <w:rFonts w:ascii="Consolas" w:hAnsi="Consolas"/>
+          <w:sz w:val="20"/>
+          <w:szCs w:val="20"/>
+          <w:lang w:val="en-US"/>
+        </w:rPr>
+        <w:t>mu.vect</w:t>
+      </w:r>
+      <w:proofErr w:type="spellEnd"/>
+      <w:r>
+        <w:rPr>
+          <w:rFonts w:ascii="Consolas" w:hAnsi="Consolas"/>
+          <w:sz w:val="20"/>
+          <w:szCs w:val="20"/>
+          <w:lang w:val="en-US"/>
+        </w:rPr>
+        <w:t xml:space="preserve"> </w:t>
+      </w:r>
+      <w:proofErr w:type="spellStart"/>
+      <w:r>
+        <w:rPr>
+          <w:rFonts w:ascii="Consolas" w:hAnsi="Consolas"/>
+          <w:sz w:val="20"/>
+          <w:szCs w:val="20"/>
+          <w:lang w:val="en-US"/>
+        </w:rPr>
+        <w:t>sd.vect</w:t>
+      </w:r>
+      <w:proofErr w:type="spellEnd"/>
+      <w:r>
+        <w:rPr>
+          <w:rFonts w:ascii="Consolas" w:hAnsi="Consolas"/>
+          <w:sz w:val="20"/>
+          <w:szCs w:val="20"/>
+          <w:lang w:val="en-US"/>
+        </w:rPr>
+        <w:t xml:space="preserve">     2.5%      25%      50%      75%    97.5%  </w:t>
+      </w:r>
+      <w:proofErr w:type="spellStart"/>
+      <w:r>
+        <w:rPr>
+          <w:rFonts w:ascii="Consolas" w:hAnsi="Consolas"/>
+          <w:sz w:val="20"/>
+          <w:szCs w:val="20"/>
+          <w:lang w:val="en-US"/>
+        </w:rPr>
+        <w:t>Rhat</w:t>
+      </w:r>
+      <w:proofErr w:type="spellEnd"/>
+      <w:r>
+        <w:rPr>
+          <w:rFonts w:ascii="Consolas" w:hAnsi="Consolas"/>
+          <w:sz w:val="20"/>
+          <w:szCs w:val="20"/>
+          <w:lang w:val="en-US"/>
+        </w:rPr>
+        <w:t xml:space="preserve"> </w:t>
+      </w:r>
+      <w:proofErr w:type="spellStart"/>
+      <w:r>
+        <w:rPr>
+          <w:rFonts w:ascii="Consolas" w:hAnsi="Consolas"/>
+          <w:sz w:val="20"/>
+          <w:szCs w:val="20"/>
+          <w:lang w:val="en-US"/>
+        </w:rPr>
+        <w:t>n.eff</w:t>
+      </w:r>
+      <w:proofErr w:type="spellEnd"/>
     </w:p>
     <w:p>
       <w:pPr>
@@ -2719,7 +3351,27 @@
           <w:szCs w:val="20"/>
           <w:lang w:val="en-US"/>
         </w:rPr>
-        <w:t>For each parameter, n.eff is a crude measure of effective sample size,</w:t>
+        <w:t xml:space="preserve">For each parameter, </w:t>
+      </w:r>
+      <w:proofErr w:type="spellStart"/>
+      <w:r>
+        <w:rPr>
+          <w:rFonts w:ascii="Consolas" w:hAnsi="Consolas"/>
+          <w:sz w:val="20"/>
+          <w:szCs w:val="20"/>
+          <w:lang w:val="en-US"/>
+        </w:rPr>
+        <w:t>n.eff</w:t>
+      </w:r>
+      <w:proofErr w:type="spellEnd"/>
+      <w:r>
+        <w:rPr>
+          <w:rFonts w:ascii="Consolas" w:hAnsi="Consolas"/>
+          <w:sz w:val="20"/>
+          <w:szCs w:val="20"/>
+          <w:lang w:val="en-US"/>
+        </w:rPr>
+        <w:t xml:space="preserve"> is a crude measure of effective sample size,</w:t>
       </w:r>
     </w:p>
     <w:p>
@@ -2741,7 +3393,47 @@
           <w:szCs w:val="20"/>
           <w:lang w:val="en-US"/>
         </w:rPr>
-        <w:t>and Rhat is the potential scale reduction factor (at convergence, Rhat=1).</w:t>
+        <w:t xml:space="preserve">and </w:t>
+      </w:r>
+      <w:proofErr w:type="spellStart"/>
+      <w:r>
+        <w:rPr>
+          <w:rFonts w:ascii="Consolas" w:hAnsi="Consolas"/>
+          <w:sz w:val="20"/>
+          <w:szCs w:val="20"/>
+          <w:lang w:val="en-US"/>
+        </w:rPr>
+        <w:t>Rhat</w:t>
+      </w:r>
+      <w:proofErr w:type="spellEnd"/>
+      <w:r>
+        <w:rPr>
+          <w:rFonts w:ascii="Consolas" w:hAnsi="Consolas"/>
+          <w:sz w:val="20"/>
+          <w:szCs w:val="20"/>
+          <w:lang w:val="en-US"/>
+        </w:rPr>
+        <w:t xml:space="preserve"> is the potential scale reduction factor (at convergence, </w:t>
+      </w:r>
+      <w:proofErr w:type="spellStart"/>
+      <w:r>
+        <w:rPr>
+          <w:rFonts w:ascii="Consolas" w:hAnsi="Consolas"/>
+          <w:sz w:val="20"/>
+          <w:szCs w:val="20"/>
+          <w:lang w:val="en-US"/>
+        </w:rPr>
+        <w:t>Rhat</w:t>
+      </w:r>
+      <w:proofErr w:type="spellEnd"/>
+      <w:r>
+        <w:rPr>
+          <w:rFonts w:ascii="Consolas" w:hAnsi="Consolas"/>
+          <w:sz w:val="20"/>
+          <w:szCs w:val="20"/>
+          <w:lang w:val="en-US"/>
+        </w:rPr>
+        <w:t>=1).</w:t>
       </w:r>
     </w:p>
     <w:p>
@@ -2776,7 +3468,27 @@
           <w:szCs w:val="20"/>
           <w:lang w:val="en-US"/>
         </w:rPr>
-        <w:t>DIC info (using the rule, pD = var(deviance)/2)</w:t>
+        <w:t xml:space="preserve">DIC info (using the rule, </w:t>
+      </w:r>
+      <w:proofErr w:type="spellStart"/>
+      <w:r>
+        <w:rPr>
+          <w:rFonts w:ascii="Consolas" w:hAnsi="Consolas"/>
+          <w:sz w:val="20"/>
+          <w:szCs w:val="20"/>
+          <w:lang w:val="en-US"/>
+        </w:rPr>
+        <w:t>pD</w:t>
+      </w:r>
+      <w:proofErr w:type="spellEnd"/>
+      <w:r>
+        <w:rPr>
+          <w:rFonts w:ascii="Consolas" w:hAnsi="Consolas"/>
+          <w:sz w:val="20"/>
+          <w:szCs w:val="20"/>
+          <w:lang w:val="en-US"/>
+        </w:rPr>
+        <w:t xml:space="preserve"> = var(deviance)/2)</w:t>
       </w:r>
     </w:p>
     <w:p>
@@ -2791,14 +3503,25 @@
           <w:lang w:val="en-US"/>
         </w:rPr>
       </w:pPr>
-      <w:r>
-        <w:rPr>
-          <w:rFonts w:ascii="Consolas" w:hAnsi="Consolas"/>
-          <w:sz w:val="20"/>
-          <w:szCs w:val="20"/>
-          <w:lang w:val="en-US"/>
-        </w:rPr>
-        <w:t>pD = 2.9 and DIC = 5833.2</w:t>
+      <w:proofErr w:type="spellStart"/>
+      <w:r>
+        <w:rPr>
+          <w:rFonts w:ascii="Consolas" w:hAnsi="Consolas"/>
+          <w:sz w:val="20"/>
+          <w:szCs w:val="20"/>
+          <w:lang w:val="en-US"/>
+        </w:rPr>
+        <w:t>pD</w:t>
+      </w:r>
+      <w:proofErr w:type="spellEnd"/>
+      <w:r>
+        <w:rPr>
+          <w:rFonts w:ascii="Consolas" w:hAnsi="Consolas"/>
+          <w:sz w:val="20"/>
+          <w:szCs w:val="20"/>
+          <w:lang w:val="en-US"/>
+        </w:rPr>
+        <w:t xml:space="preserve"> = 2.9 and DIC = 5833.2</w:t>
       </w:r>
     </w:p>
     <w:p>
@@ -2865,12 +3588,40 @@
         <w:rPr>
           <w:rFonts w:cstheme="minorHAnsi"/>
         </w:rPr>
-        <w:t xml:space="preserve"> evaluar una primera medida de convergencia. El estadístico de Gelman-Rubin (Rhat) para los tres parámetros estimados</w:t>
-      </w:r>
+        <w:t xml:space="preserve"> evaluar una primera medida de convergencia. El estadístico de Gelman-</w:t>
+      </w:r>
+      <w:proofErr w:type="spellStart"/>
       <w:r>
         <w:rPr>
           <w:rFonts w:cstheme="minorHAnsi"/>
         </w:rPr>
+        <w:t>Rubin</w:t>
+      </w:r>
+      <w:proofErr w:type="spellEnd"/>
+      <w:r>
+        <w:rPr>
+          <w:rFonts w:cstheme="minorHAnsi"/>
+        </w:rPr>
+        <w:t xml:space="preserve"> (</w:t>
+      </w:r>
+      <w:proofErr w:type="spellStart"/>
+      <w:r>
+        <w:rPr>
+          <w:rFonts w:cstheme="minorHAnsi"/>
+        </w:rPr>
+        <w:t>Rhat</w:t>
+      </w:r>
+      <w:proofErr w:type="spellEnd"/>
+      <w:r>
+        <w:rPr>
+          <w:rFonts w:cstheme="minorHAnsi"/>
+        </w:rPr>
+        <w:t>) para los tres parámetros estimados</w:t>
+      </w:r>
+      <w:r>
+        <w:rPr>
+          <w:rFonts w:cstheme="minorHAnsi"/>
+        </w:rPr>
         <w:t xml:space="preserve"> es prácticamente 1, lo cual es indicativo de convergencia.</w:t>
       </w:r>
     </w:p>
@@ -2888,6 +3639,7 @@
         </w:rPr>
         <w:t xml:space="preserve">Los gráficos </w:t>
       </w:r>
+      <w:proofErr w:type="spellStart"/>
       <w:r>
         <w:rPr>
           <w:rFonts w:cstheme="minorHAnsi"/>
@@ -2896,6 +3648,7 @@
         </w:rPr>
         <w:t>traceplot</w:t>
       </w:r>
+      <w:proofErr w:type="spellEnd"/>
       <w:r>
         <w:rPr>
           <w:rFonts w:cstheme="minorHAnsi"/>
@@ -2918,7 +3671,21 @@
         <w:rPr>
           <w:rFonts w:cstheme="minorHAnsi"/>
         </w:rPr>
-        <w:t xml:space="preserve"> puede comprobarse el claro solapamiento entre las curvas de densidad, lo que indica que las 3 cadenas (de cada paramétro) generan la misma distribución a posteriori.</w:t>
+        <w:t xml:space="preserve"> puede comprobarse el claro solapamiento entre las curvas de densidad, lo que indica que las 3 cadenas (de cada </w:t>
+      </w:r>
+      <w:proofErr w:type="spellStart"/>
+      <w:r>
+        <w:rPr>
+          <w:rFonts w:cstheme="minorHAnsi"/>
+        </w:rPr>
+        <w:t>paramétro</w:t>
+      </w:r>
+      <w:proofErr w:type="spellEnd"/>
+      <w:r>
+        <w:rPr>
+          <w:rFonts w:cstheme="minorHAnsi"/>
+        </w:rPr>
+        <w:t>) generan la misma distribución a posteriori.</w:t>
       </w:r>
     </w:p>
     <w:p>
@@ -3060,8 +3827,17 @@
                                 <w:sz w:val="18"/>
                                 <w:szCs w:val="18"/>
                               </w:rPr>
-                              <w:t>Figura 1. Gráficos traceplot</w:t>
+                              <w:t xml:space="preserve">Figura 1. Gráficos </w:t>
                             </w:r>
+                            <w:proofErr w:type="spellStart"/>
+                            <w:r>
+                              <w:rPr>
+                                <w:sz w:val="18"/>
+                                <w:szCs w:val="18"/>
+                              </w:rPr>
+                              <w:t>traceplot</w:t>
+                            </w:r>
+                            <w:proofErr w:type="spellEnd"/>
                             <w:r>
                               <w:rPr>
                                 <w:sz w:val="18"/>
@@ -3413,7 +4189,15 @@
         <w:t>, que muestran una mínima relación</w:t>
       </w:r>
       <w:r>
-        <w:t xml:space="preserve"> con una lag menor a 10.</w:t>
+        <w:t xml:space="preserve"> con una </w:t>
+      </w:r>
+      <w:proofErr w:type="spellStart"/>
+      <w:r>
+        <w:t>lag</w:t>
+      </w:r>
+      <w:proofErr w:type="spellEnd"/>
+      <w:r>
+        <w:t xml:space="preserve"> menor a 10.</w:t>
       </w:r>
     </w:p>
     <w:p>
@@ -4048,7 +4832,15 @@
         <w:t xml:space="preserve">de la incertidumbre con respecto a los valores de los parámetros, aunque no es sorprendente teniendo en cuenta </w:t>
       </w:r>
       <w:r>
-        <w:t>que los priors no eran muy informativos.</w:t>
+        <w:t xml:space="preserve">que los </w:t>
+      </w:r>
+      <w:proofErr w:type="spellStart"/>
+      <w:r>
+        <w:t>priors</w:t>
+      </w:r>
+      <w:proofErr w:type="spellEnd"/>
+      <w:r>
+        <w:t xml:space="preserve"> no eran muy informativos.</w:t>
       </w:r>
     </w:p>
     <w:p>
@@ -4095,6 +4887,7 @@
       <w:r>
         <w:t xml:space="preserve"> en términos de las </w:t>
       </w:r>
+      <w:proofErr w:type="spellStart"/>
       <w:r>
         <w:rPr>
           <w:i/>
@@ -4102,6 +4895,7 @@
         </w:rPr>
         <w:t>odds</w:t>
       </w:r>
+      <w:proofErr w:type="spellEnd"/>
       <w:r>
         <w:t>:</w:t>
       </w:r>
@@ -4165,13 +4959,15 @@
                   <m:ctrlPr>
                     <w:rPr>
                       <w:rFonts w:ascii="Cambria Math" w:hAnsi="Cambria Math"/>
-                      <w:i/>
                       <w:iCs/>
                     </w:rPr>
                   </m:ctrlPr>
                 </m:sSubPr>
                 <m:e>
                   <m:r>
+                    <m:rPr>
+                      <m:sty m:val="b"/>
+                    </m:rPr>
                     <w:rPr>
                       <w:rFonts w:ascii="Cambria Math" w:hAnsi="Cambria Math"/>
                     </w:rPr>
@@ -4180,6 +4976,9 @@
                 </m:e>
                 <m:sub>
                   <m:r>
+                    <m:rPr>
+                      <m:sty m:val="p"/>
+                    </m:rPr>
                     <w:rPr>
                       <w:rFonts w:ascii="Cambria Math" w:hAnsi="Cambria Math"/>
                     </w:rPr>
@@ -4203,13 +5002,15 @@
                   <m:ctrlPr>
                     <w:rPr>
                       <w:rFonts w:ascii="Cambria Math" w:hAnsi="Cambria Math"/>
-                      <w:i/>
                       <w:iCs/>
                     </w:rPr>
                   </m:ctrlPr>
                 </m:sSubPr>
                 <m:e>
                   <m:r>
+                    <m:rPr>
+                      <m:sty m:val="b"/>
+                    </m:rPr>
                     <w:rPr>
                       <w:rFonts w:ascii="Cambria Math" w:hAnsi="Cambria Math"/>
                     </w:rPr>
@@ -4218,6 +5019,9 @@
                 </m:e>
                 <m:sub>
                   <m:r>
+                    <m:rPr>
+                      <m:sty m:val="p"/>
+                    </m:rPr>
                     <w:rPr>
                       <w:rFonts w:ascii="Cambria Math" w:hAnsi="Cambria Math"/>
                     </w:rPr>
@@ -4340,17 +5144,20 @@
                       </m:r>
                     </m:sub>
                   </m:sSub>
-                  <m:sSub>
-                    <m:sSubPr>
+                  <m:sSubSup>
+                    <m:sSubSupPr>
                       <m:ctrlPr>
                         <w:rPr>
                           <w:rFonts w:ascii="Cambria Math" w:hAnsi="Cambria Math"/>
-                          <w:i/>
+                          <w:iCs/>
                         </w:rPr>
                       </m:ctrlPr>
-                    </m:sSubPr>
+                    </m:sSubSupPr>
                     <m:e>
                       <m:r>
+                        <m:rPr>
+                          <m:sty m:val="b"/>
+                        </m:rPr>
                         <w:rPr>
                           <w:rFonts w:ascii="Cambria Math" w:hAnsi="Cambria Math"/>
                         </w:rPr>
@@ -4359,13 +5166,39 @@
                     </m:e>
                     <m:sub>
                       <m:r>
+                        <m:rPr>
+                          <m:sty m:val="p"/>
+                        </m:rPr>
                         <w:rPr>
                           <w:rFonts w:ascii="Cambria Math" w:hAnsi="Cambria Math"/>
                         </w:rPr>
-                        <m:t>1i</m:t>
+                        <m:t>1</m:t>
                       </m:r>
                     </m:sub>
-                  </m:sSub>
+                    <m:sup>
+                      <m:d>
+                        <m:dPr>
+                          <m:ctrlPr>
+                            <w:rPr>
+                              <w:rFonts w:ascii="Cambria Math" w:hAnsi="Cambria Math"/>
+                              <w:iCs/>
+                            </w:rPr>
+                          </m:ctrlPr>
+                        </m:dPr>
+                        <m:e>
+                          <m:r>
+                            <m:rPr>
+                              <m:sty m:val="p"/>
+                            </m:rPr>
+                            <w:rPr>
+                              <w:rFonts w:ascii="Cambria Math" w:hAnsi="Cambria Math"/>
+                            </w:rPr>
+                            <m:t>i</m:t>
+                          </m:r>
+                        </m:e>
+                      </m:d>
+                    </m:sup>
+                  </m:sSubSup>
                   <m:r>
                     <m:rPr>
                       <m:sty m:val="p"/>
@@ -4407,17 +5240,20 @@
                       </m:r>
                     </m:sub>
                   </m:sSub>
-                  <m:sSub>
-                    <m:sSubPr>
+                  <m:sSubSup>
+                    <m:sSubSupPr>
                       <m:ctrlPr>
                         <w:rPr>
                           <w:rFonts w:ascii="Cambria Math" w:hAnsi="Cambria Math"/>
-                          <w:i/>
+                          <w:iCs/>
                         </w:rPr>
                       </m:ctrlPr>
-                    </m:sSubPr>
+                    </m:sSubSupPr>
                     <m:e>
                       <m:r>
+                        <m:rPr>
+                          <m:sty m:val="b"/>
+                        </m:rPr>
                         <w:rPr>
                           <w:rFonts w:ascii="Cambria Math" w:hAnsi="Cambria Math"/>
                         </w:rPr>
@@ -4426,19 +5262,39 @@
                     </m:e>
                     <m:sub>
                       <m:r>
+                        <m:rPr>
+                          <m:sty m:val="p"/>
+                        </m:rPr>
                         <w:rPr>
                           <w:rFonts w:ascii="Cambria Math" w:hAnsi="Cambria Math"/>
                         </w:rPr>
                         <m:t>2</m:t>
                       </m:r>
-                      <m:r>
-                        <w:rPr>
-                          <w:rFonts w:ascii="Cambria Math" w:hAnsi="Cambria Math"/>
-                        </w:rPr>
-                        <m:t>i</m:t>
-                      </m:r>
                     </m:sub>
-                  </m:sSub>
+                    <m:sup>
+                      <m:d>
+                        <m:dPr>
+                          <m:ctrlPr>
+                            <w:rPr>
+                              <w:rFonts w:ascii="Cambria Math" w:hAnsi="Cambria Math"/>
+                              <w:iCs/>
+                            </w:rPr>
+                          </m:ctrlPr>
+                        </m:dPr>
+                        <m:e>
+                          <m:r>
+                            <m:rPr>
+                              <m:sty m:val="p"/>
+                            </m:rPr>
+                            <w:rPr>
+                              <w:rFonts w:ascii="Cambria Math" w:hAnsi="Cambria Math"/>
+                            </w:rPr>
+                            <m:t>i</m:t>
+                          </m:r>
+                        </m:e>
+                      </m:d>
+                    </m:sup>
+                  </m:sSubSup>
                 </m:e>
               </m:d>
             </m:e>
@@ -4491,8 +5347,13 @@
         <w:t xml:space="preserve"> como en importancia atribuida al evento, </w:t>
       </w:r>
       <w:r>
-        <w:t>la odds</w:t>
-      </w:r>
+        <w:t xml:space="preserve">la </w:t>
+      </w:r>
+      <w:proofErr w:type="spellStart"/>
+      <w:r>
+        <w:t>odds</w:t>
+      </w:r>
+      <w:proofErr w:type="spellEnd"/>
       <w:r>
         <w:t xml:space="preserve"> media</w:t>
       </w:r>
@@ -4611,7 +5472,23 @@
           <w:rFonts w:eastAsiaTheme="minorEastAsia"/>
           <w:iCs/>
         </w:rPr>
-        <w:t xml:space="preserve"> con una probabilidad de 0.95. Esto supone que la odds se encuentra entre</w:t>
+        <w:t xml:space="preserve"> con una probabilidad de 0.95. Esto supone que la </w:t>
+      </w:r>
+      <w:proofErr w:type="spellStart"/>
+      <w:r>
+        <w:rPr>
+          <w:rFonts w:eastAsiaTheme="minorEastAsia"/>
+          <w:iCs/>
+        </w:rPr>
+        <w:t>odds</w:t>
+      </w:r>
+      <w:proofErr w:type="spellEnd"/>
+      <w:r>
+        <w:rPr>
+          <w:rFonts w:eastAsiaTheme="minorEastAsia"/>
+          <w:iCs/>
+        </w:rPr>
+        <w:t xml:space="preserve"> se encuentra entre</w:t>
       </w:r>
       <w:r>
         <w:rPr>
@@ -4707,7 +5584,23 @@
           <w:rFonts w:eastAsiaTheme="minorEastAsia"/>
           <w:iCs/>
         </w:rPr>
-        <w:t>la odds de evento real se incrementa</w:t>
+        <w:t xml:space="preserve">la </w:t>
+      </w:r>
+      <w:proofErr w:type="spellStart"/>
+      <w:r>
+        <w:rPr>
+          <w:rFonts w:eastAsiaTheme="minorEastAsia"/>
+          <w:iCs/>
+        </w:rPr>
+        <w:t>odds</w:t>
+      </w:r>
+      <w:proofErr w:type="spellEnd"/>
+      <w:r>
+        <w:rPr>
+          <w:rFonts w:eastAsiaTheme="minorEastAsia"/>
+          <w:iCs/>
+        </w:rPr>
+        <w:t xml:space="preserve"> de evento real se incrementa</w:t>
       </w:r>
       <w:r>
         <w:rPr>
@@ -4812,14 +5705,46 @@
           <w:rFonts w:eastAsiaTheme="minorEastAsia"/>
           <w:iCs/>
         </w:rPr>
-        <w:t>% en la odds de que el suceso descrito sea real</w:t>
-      </w:r>
-      <w:r>
-        <w:rPr>
-          <w:rFonts w:eastAsiaTheme="minorEastAsia"/>
-          <w:iCs/>
-        </w:rPr>
-        <w:t xml:space="preserve"> con respecto a la odds “base” en la que asumimos un valor medio en </w:t>
+        <w:t xml:space="preserve">% en la </w:t>
+      </w:r>
+      <w:proofErr w:type="spellStart"/>
+      <w:r>
+        <w:rPr>
+          <w:rFonts w:eastAsiaTheme="minorEastAsia"/>
+          <w:iCs/>
+        </w:rPr>
+        <w:t>odds</w:t>
+      </w:r>
+      <w:proofErr w:type="spellEnd"/>
+      <w:r>
+        <w:rPr>
+          <w:rFonts w:eastAsiaTheme="minorEastAsia"/>
+          <w:iCs/>
+        </w:rPr>
+        <w:t xml:space="preserve"> de que el suceso descrito sea real</w:t>
+      </w:r>
+      <w:r>
+        <w:rPr>
+          <w:rFonts w:eastAsiaTheme="minorEastAsia"/>
+          <w:iCs/>
+        </w:rPr>
+        <w:t xml:space="preserve"> con respecto a la </w:t>
+      </w:r>
+      <w:proofErr w:type="spellStart"/>
+      <w:r>
+        <w:rPr>
+          <w:rFonts w:eastAsiaTheme="minorEastAsia"/>
+          <w:iCs/>
+        </w:rPr>
+        <w:t>odds</w:t>
+      </w:r>
+      <w:proofErr w:type="spellEnd"/>
+      <w:r>
+        <w:rPr>
+          <w:rFonts w:eastAsiaTheme="minorEastAsia"/>
+          <w:iCs/>
+        </w:rPr>
+        <w:t xml:space="preserve"> “base” en la que asumimos un valor medio en </w:t>
       </w:r>
       <w:r>
         <w:rPr>
@@ -5003,7 +5928,23 @@
           <w:rFonts w:eastAsiaTheme="minorEastAsia"/>
           <w:iCs/>
         </w:rPr>
-        <w:t>la odds de evento real aumenta en un factor de 3.9</w:t>
+        <w:t xml:space="preserve">la </w:t>
+      </w:r>
+      <w:proofErr w:type="spellStart"/>
+      <w:r>
+        <w:rPr>
+          <w:rFonts w:eastAsiaTheme="minorEastAsia"/>
+          <w:iCs/>
+        </w:rPr>
+        <w:t>odds</w:t>
+      </w:r>
+      <w:proofErr w:type="spellEnd"/>
+      <w:r>
+        <w:rPr>
+          <w:rFonts w:eastAsiaTheme="minorEastAsia"/>
+          <w:iCs/>
+        </w:rPr>
+        <w:t xml:space="preserve"> de evento real aumenta en un factor de 3.9</w:t>
       </w:r>
       <w:r>
         <w:rPr>
@@ -5472,6 +6413,7 @@
       <w:r>
         <w:t>e añadir además que se ha añadido ruido artificialmente (</w:t>
       </w:r>
+      <w:proofErr w:type="spellStart"/>
       <w:r>
         <w:rPr>
           <w:i/>
@@ -5479,6 +6421,7 @@
         </w:rPr>
         <w:t>jitter</w:t>
       </w:r>
+      <w:proofErr w:type="spellEnd"/>
       <w:r>
         <w:t xml:space="preserve">) a cada </w:t>
       </w:r>
@@ -5674,68 +6617,44 @@
           <w:color w:val="222222"/>
           <w:shd w:val="clear" w:color="auto" w:fill="FFFFFF"/>
         </w:rPr>
-        <w:t xml:space="preserve">Gelman, A., Jakulin, A., Pittau, M. G., &amp; Su, Y. S. (2008). </w:t>
-      </w:r>
+        <w:t xml:space="preserve">Gelman, A., </w:t>
+      </w:r>
+      <w:proofErr w:type="spellStart"/>
       <w:r>
         <w:rPr>
           <w:rFonts w:cstheme="minorHAnsi"/>
           <w:color w:val="222222"/>
           <w:shd w:val="clear" w:color="auto" w:fill="FFFFFF"/>
-          <w:lang w:val="en-US"/>
-        </w:rPr>
-        <w:t>A weakly informative default prior distribution for logistic and other regression models. </w:t>
-      </w:r>
-      <w:r>
-        <w:rPr>
-          <w:rFonts w:cstheme="minorHAnsi"/>
-          <w:i/>
-          <w:iCs/>
-          <w:color w:val="222222"/>
-          <w:shd w:val="clear" w:color="auto" w:fill="FFFFFF"/>
-          <w:lang w:val="en-US"/>
-        </w:rPr>
-        <w:t>The annals of applied statistics</w:t>
-      </w:r>
+        </w:rPr>
+        <w:t>Jakulin</w:t>
+      </w:r>
+      <w:proofErr w:type="spellEnd"/>
       <w:r>
         <w:rPr>
           <w:rFonts w:cstheme="minorHAnsi"/>
           <w:color w:val="222222"/>
           <w:shd w:val="clear" w:color="auto" w:fill="FFFFFF"/>
-          <w:lang w:val="en-US"/>
-        </w:rPr>
-        <w:t>, </w:t>
-      </w:r>
-      <w:r>
-        <w:rPr>
-          <w:rFonts w:cstheme="minorHAnsi"/>
-          <w:i/>
-          <w:iCs/>
-          <w:color w:val="222222"/>
-          <w:shd w:val="clear" w:color="auto" w:fill="FFFFFF"/>
-          <w:lang w:val="en-US"/>
-        </w:rPr>
-        <w:t>2</w:t>
-      </w:r>
+        </w:rPr>
+        <w:t xml:space="preserve">, A., </w:t>
+      </w:r>
+      <w:proofErr w:type="spellStart"/>
       <w:r>
         <w:rPr>
           <w:rFonts w:cstheme="minorHAnsi"/>
           <w:color w:val="222222"/>
           <w:shd w:val="clear" w:color="auto" w:fill="FFFFFF"/>
-          <w:lang w:val="en-US"/>
-        </w:rPr>
-        <w:t>(4), 1360-1383.</w:t>
-      </w:r>
-    </w:p>
-    <w:p>
-      <w:pPr>
-        <w:ind w:left="709" w:hanging="709"/>
+        </w:rPr>
+        <w:t>Pittau</w:t>
+      </w:r>
+      <w:proofErr w:type="spellEnd"/>
+      <w:r>
         <w:rPr>
           <w:rFonts w:cstheme="minorHAnsi"/>
           <w:color w:val="222222"/>
           <w:shd w:val="clear" w:color="auto" w:fill="FFFFFF"/>
-          <w:lang w:val="en-US"/>
-        </w:rPr>
-      </w:pPr>
+        </w:rPr>
+        <w:t xml:space="preserve">, M. G., &amp; Su, Y. S. (2008). </w:t>
+      </w:r>
       <w:r>
         <w:rPr>
           <w:rFonts w:cstheme="minorHAnsi"/>
@@ -5743,7 +6662,18 @@
           <w:shd w:val="clear" w:color="auto" w:fill="FFFFFF"/>
           <w:lang w:val="en-US"/>
         </w:rPr>
-        <w:t>Kruschke, J. (201</w:t>
+        <w:t>A weakly informative default prior distribution for logistic and other regression models. </w:t>
+      </w:r>
+      <w:r>
+        <w:rPr>
+          <w:rFonts w:cstheme="minorHAnsi"/>
+          <w:i/>
+          <w:iCs/>
+          <w:color w:val="222222"/>
+          <w:shd w:val="clear" w:color="auto" w:fill="FFFFFF"/>
+          <w:lang w:val="en-US"/>
+        </w:rPr>
+        <w:t>The annals of applied statistics</w:t>
       </w:r>
       <w:r>
         <w:rPr>
@@ -5752,7 +6682,18 @@
           <w:shd w:val="clear" w:color="auto" w:fill="FFFFFF"/>
           <w:lang w:val="en-US"/>
         </w:rPr>
-        <w:t>5</w:t>
+        <w:t>, </w:t>
+      </w:r>
+      <w:r>
+        <w:rPr>
+          <w:rFonts w:cstheme="minorHAnsi"/>
+          <w:i/>
+          <w:iCs/>
+          <w:color w:val="222222"/>
+          <w:shd w:val="clear" w:color="auto" w:fill="FFFFFF"/>
+          <w:lang w:val="en-US"/>
+        </w:rPr>
+        <w:t>2</w:t>
       </w:r>
       <w:r>
         <w:rPr>
@@ -5761,17 +6702,77 @@
           <w:shd w:val="clear" w:color="auto" w:fill="FFFFFF"/>
           <w:lang w:val="en-US"/>
         </w:rPr>
-        <w:t xml:space="preserve">). </w:t>
-      </w:r>
-      <w:r>
+        <w:t>(4), 1360-1383.</w:t>
+      </w:r>
+    </w:p>
+    <w:p>
+      <w:pPr>
+        <w:ind w:left="709" w:hanging="709"/>
         <w:rPr>
           <w:rFonts w:cstheme="minorHAnsi"/>
           <w:color w:val="222222"/>
           <w:shd w:val="clear" w:color="auto" w:fill="FFFFFF"/>
           <w:lang w:val="en-US"/>
         </w:rPr>
-        <w:t>Dichotomous predicted variable. In J. Kruschke</w:t>
-      </w:r>
+      </w:pPr>
+      <w:proofErr w:type="spellStart"/>
+      <w:r>
+        <w:rPr>
+          <w:rFonts w:cstheme="minorHAnsi"/>
+          <w:color w:val="222222"/>
+          <w:shd w:val="clear" w:color="auto" w:fill="FFFFFF"/>
+          <w:lang w:val="en-US"/>
+        </w:rPr>
+        <w:t>Kruschke</w:t>
+      </w:r>
+      <w:proofErr w:type="spellEnd"/>
+      <w:r>
+        <w:rPr>
+          <w:rFonts w:cstheme="minorHAnsi"/>
+          <w:color w:val="222222"/>
+          <w:shd w:val="clear" w:color="auto" w:fill="FFFFFF"/>
+          <w:lang w:val="en-US"/>
+        </w:rPr>
+        <w:t>, J. (201</w:t>
+      </w:r>
+      <w:r>
+        <w:rPr>
+          <w:rFonts w:cstheme="minorHAnsi"/>
+          <w:color w:val="222222"/>
+          <w:shd w:val="clear" w:color="auto" w:fill="FFFFFF"/>
+          <w:lang w:val="en-US"/>
+        </w:rPr>
+        <w:t>5</w:t>
+      </w:r>
+      <w:r>
+        <w:rPr>
+          <w:rFonts w:cstheme="minorHAnsi"/>
+          <w:color w:val="222222"/>
+          <w:shd w:val="clear" w:color="auto" w:fill="FFFFFF"/>
+          <w:lang w:val="en-US"/>
+        </w:rPr>
+        <w:t xml:space="preserve">). </w:t>
+      </w:r>
+      <w:r>
+        <w:rPr>
+          <w:rFonts w:cstheme="minorHAnsi"/>
+          <w:color w:val="222222"/>
+          <w:shd w:val="clear" w:color="auto" w:fill="FFFFFF"/>
+          <w:lang w:val="en-US"/>
+        </w:rPr>
+        <w:t xml:space="preserve">Dichotomous predicted variable. In J. </w:t>
+      </w:r>
+      <w:proofErr w:type="spellStart"/>
+      <w:r>
+        <w:rPr>
+          <w:rFonts w:cstheme="minorHAnsi"/>
+          <w:color w:val="222222"/>
+          <w:shd w:val="clear" w:color="auto" w:fill="FFFFFF"/>
+          <w:lang w:val="en-US"/>
+        </w:rPr>
+        <w:t>Kruschke</w:t>
+      </w:r>
+      <w:proofErr w:type="spellEnd"/>
       <w:r>
         <w:rPr>
           <w:rFonts w:cstheme="minorHAnsi"/>
@@ -5919,7 +6920,7 @@
 </file>
 
 <file path=word/endnotes.xml><?xml version="1.0" encoding="utf-8"?>
-<w:endnotes xmlns:wpc="http://schemas.microsoft.com/office/word/2010/wordprocessingCanvas" xmlns:cx="http://schemas.microsoft.com/office/drawing/2014/chartex" xmlns:cx1="http://schemas.microsoft.com/office/drawing/2015/9/8/chartex" xmlns:cx2="http://schemas.microsoft.com/office/drawing/2015/10/21/chartex" xmlns:cx3="http://schemas.microsoft.com/office/drawing/2016/5/9/chartex" xmlns:cx4="http://schemas.microsoft.com/office/drawing/2016/5/10/chartex" xmlns:cx5="http://schemas.microsoft.com/office/drawing/2016/5/11/chartex" xmlns:cx6="http://schemas.microsoft.com/office/drawing/2016/5/12/chartex" xmlns:cx7="http://schemas.microsoft.com/office/drawing/2016/5/13/chartex" xmlns:cx8="http://schemas.microsoft.com/office/drawing/2016/5/14/chartex" xmlns:mc="http://schemas.openxmlformats.org/markup-compatibility/2006" xmlns:aink="http://schemas.microsoft.com/office/drawing/2016/ink" xmlns:am3d="http://schemas.microsoft.com/office/drawing/2017/model3d" xmlns:o="urn:schemas-microsoft-com:office:office" xmlns:oel="http://schemas.microsoft.com/office/2019/extlst" xmlns:r="http://schemas.openxmlformats.org/officeDocument/2006/relationships" xmlns:m="http://schemas.openxmlformats.org/officeDocument/2006/math" xmlns:v="urn:schemas-microsoft-com:vml" xmlns:wp14="http://schemas.microsoft.com/office/word/2010/wordprocessingDrawing" xmlns:wp="http://schemas.openxmlformats.org/drawingml/2006/wordprocessingDrawing" xmlns:w10="urn:schemas-microsoft-com:office:word" xmlns:w="http://schemas.openxmlformats.org/wordprocessingml/2006/main" xmlns:w14="http://schemas.microsoft.com/office/word/2010/wordml" xmlns:w15="http://schemas.microsoft.com/office/word/2012/wordml" xmlns:w16cex="http://schemas.microsoft.com/office/word/2018/wordml/cex" xmlns:w16cid="http://schemas.microsoft.com/office/word/2016/wordml/cid" xmlns:w16="http://schemas.microsoft.com/office/word/2018/wordml" xmlns:w16du="http://schemas.microsoft.com/office/word/2023/wordml/word16du" xmlns:w16sdtdh="http://schemas.microsoft.com/office/word/2020/wordml/sdtdatahash" xmlns:w16se="http://schemas.microsoft.com/office/word/2015/wordml/symex" xmlns:wpg="http://schemas.microsoft.com/office/word/2010/wordprocessingGroup" xmlns:wpi="http://schemas.microsoft.com/office/word/2010/wordprocessingInk" xmlns:wne="http://schemas.microsoft.com/office/word/2006/wordml" xmlns:wps="http://schemas.microsoft.com/office/word/2010/wordprocessingShape" mc:Ignorable="w14 w15 w16se w16cid w16 w16cex w16sdtdh w16du wp14">
+<w:endnotes xmlns:wpc="http://schemas.microsoft.com/office/word/2010/wordprocessingCanvas" xmlns:cx="http://schemas.microsoft.com/office/drawing/2014/chartex" xmlns:cx1="http://schemas.microsoft.com/office/drawing/2015/9/8/chartex" xmlns:cx2="http://schemas.microsoft.com/office/drawing/2015/10/21/chartex" xmlns:cx3="http://schemas.microsoft.com/office/drawing/2016/5/9/chartex" xmlns:cx4="http://schemas.microsoft.com/office/drawing/2016/5/10/chartex" xmlns:cx5="http://schemas.microsoft.com/office/drawing/2016/5/11/chartex" xmlns:cx6="http://schemas.microsoft.com/office/drawing/2016/5/12/chartex" xmlns:cx7="http://schemas.microsoft.com/office/drawing/2016/5/13/chartex" xmlns:cx8="http://schemas.microsoft.com/office/drawing/2016/5/14/chartex" xmlns:mc="http://schemas.openxmlformats.org/markup-compatibility/2006" xmlns:aink="http://schemas.microsoft.com/office/drawing/2016/ink" xmlns:am3d="http://schemas.microsoft.com/office/drawing/2017/model3d" xmlns:o="urn:schemas-microsoft-com:office:office" xmlns:oel="http://schemas.microsoft.com/office/2019/extlst" xmlns:r="http://schemas.openxmlformats.org/officeDocument/2006/relationships" xmlns:m="http://schemas.openxmlformats.org/officeDocument/2006/math" xmlns:v="urn:schemas-microsoft-com:vml" xmlns:wp14="http://schemas.microsoft.com/office/word/2010/wordprocessingDrawing" xmlns:wp="http://schemas.openxmlformats.org/drawingml/2006/wordprocessingDrawing" xmlns:w10="urn:schemas-microsoft-com:office:word" xmlns:w="http://schemas.openxmlformats.org/wordprocessingml/2006/main" xmlns:w14="http://schemas.microsoft.com/office/word/2010/wordml" xmlns:w15="http://schemas.microsoft.com/office/word/2012/wordml" xmlns:w16cex="http://schemas.microsoft.com/office/word/2018/wordml/cex" xmlns:w16cid="http://schemas.microsoft.com/office/word/2016/wordml/cid" xmlns:w16="http://schemas.microsoft.com/office/word/2018/wordml" xmlns:w16sdtdh="http://schemas.microsoft.com/office/word/2020/wordml/sdtdatahash" xmlns:w16se="http://schemas.microsoft.com/office/word/2015/wordml/symex" xmlns:wpg="http://schemas.microsoft.com/office/word/2010/wordprocessingGroup" xmlns:wpi="http://schemas.microsoft.com/office/word/2010/wordprocessingInk" xmlns:wne="http://schemas.microsoft.com/office/word/2006/wordml" xmlns:wps="http://schemas.microsoft.com/office/word/2010/wordprocessingShape" mc:Ignorable="w14 w15 w16se w16cid w16 w16cex w16sdtdh wp14">
   <w:endnote w:type="separator" w:id="-1">
     <w:p>
       <w:pPr>
@@ -5944,7 +6945,7 @@
 </file>
 
 <file path=word/footnotes.xml><?xml version="1.0" encoding="utf-8"?>
-<w:footnotes xmlns:wpc="http://schemas.microsoft.com/office/word/2010/wordprocessingCanvas" xmlns:cx="http://schemas.microsoft.com/office/drawing/2014/chartex" xmlns:cx1="http://schemas.microsoft.com/office/drawing/2015/9/8/chartex" xmlns:cx2="http://schemas.microsoft.com/office/drawing/2015/10/21/chartex" xmlns:cx3="http://schemas.microsoft.com/office/drawing/2016/5/9/chartex" xmlns:cx4="http://schemas.microsoft.com/office/drawing/2016/5/10/chartex" xmlns:cx5="http://schemas.microsoft.com/office/drawing/2016/5/11/chartex" xmlns:cx6="http://schemas.microsoft.com/office/drawing/2016/5/12/chartex" xmlns:cx7="http://schemas.microsoft.com/office/drawing/2016/5/13/chartex" xmlns:cx8="http://schemas.microsoft.com/office/drawing/2016/5/14/chartex" xmlns:mc="http://schemas.openxmlformats.org/markup-compatibility/2006" xmlns:aink="http://schemas.microsoft.com/office/drawing/2016/ink" xmlns:am3d="http://schemas.microsoft.com/office/drawing/2017/model3d" xmlns:o="urn:schemas-microsoft-com:office:office" xmlns:oel="http://schemas.microsoft.com/office/2019/extlst" xmlns:r="http://schemas.openxmlformats.org/officeDocument/2006/relationships" xmlns:m="http://schemas.openxmlformats.org/officeDocument/2006/math" xmlns:v="urn:schemas-microsoft-com:vml" xmlns:wp14="http://schemas.microsoft.com/office/word/2010/wordprocessingDrawing" xmlns:wp="http://schemas.openxmlformats.org/drawingml/2006/wordprocessingDrawing" xmlns:w10="urn:schemas-microsoft-com:office:word" xmlns:w="http://schemas.openxmlformats.org/wordprocessingml/2006/main" xmlns:w14="http://schemas.microsoft.com/office/word/2010/wordml" xmlns:w15="http://schemas.microsoft.com/office/word/2012/wordml" xmlns:w16cex="http://schemas.microsoft.com/office/word/2018/wordml/cex" xmlns:w16cid="http://schemas.microsoft.com/office/word/2016/wordml/cid" xmlns:w16="http://schemas.microsoft.com/office/word/2018/wordml" xmlns:w16du="http://schemas.microsoft.com/office/word/2023/wordml/word16du" xmlns:w16sdtdh="http://schemas.microsoft.com/office/word/2020/wordml/sdtdatahash" xmlns:w16se="http://schemas.microsoft.com/office/word/2015/wordml/symex" xmlns:wpg="http://schemas.microsoft.com/office/word/2010/wordprocessingGroup" xmlns:wpi="http://schemas.microsoft.com/office/word/2010/wordprocessingInk" xmlns:wne="http://schemas.microsoft.com/office/word/2006/wordml" xmlns:wps="http://schemas.microsoft.com/office/word/2010/wordprocessingShape" mc:Ignorable="w14 w15 w16se w16cid w16 w16cex w16sdtdh w16du wp14">
+<w:footnotes xmlns:wpc="http://schemas.microsoft.com/office/word/2010/wordprocessingCanvas" xmlns:cx="http://schemas.microsoft.com/office/drawing/2014/chartex" xmlns:cx1="http://schemas.microsoft.com/office/drawing/2015/9/8/chartex" xmlns:cx2="http://schemas.microsoft.com/office/drawing/2015/10/21/chartex" xmlns:cx3="http://schemas.microsoft.com/office/drawing/2016/5/9/chartex" xmlns:cx4="http://schemas.microsoft.com/office/drawing/2016/5/10/chartex" xmlns:cx5="http://schemas.microsoft.com/office/drawing/2016/5/11/chartex" xmlns:cx6="http://schemas.microsoft.com/office/drawing/2016/5/12/chartex" xmlns:cx7="http://schemas.microsoft.com/office/drawing/2016/5/13/chartex" xmlns:cx8="http://schemas.microsoft.com/office/drawing/2016/5/14/chartex" xmlns:mc="http://schemas.openxmlformats.org/markup-compatibility/2006" xmlns:aink="http://schemas.microsoft.com/office/drawing/2016/ink" xmlns:am3d="http://schemas.microsoft.com/office/drawing/2017/model3d" xmlns:o="urn:schemas-microsoft-com:office:office" xmlns:oel="http://schemas.microsoft.com/office/2019/extlst" xmlns:r="http://schemas.openxmlformats.org/officeDocument/2006/relationships" xmlns:m="http://schemas.openxmlformats.org/officeDocument/2006/math" xmlns:v="urn:schemas-microsoft-com:vml" xmlns:wp14="http://schemas.microsoft.com/office/word/2010/wordprocessingDrawing" xmlns:wp="http://schemas.openxmlformats.org/drawingml/2006/wordprocessingDrawing" xmlns:w10="urn:schemas-microsoft-com:office:word" xmlns:w="http://schemas.openxmlformats.org/wordprocessingml/2006/main" xmlns:w14="http://schemas.microsoft.com/office/word/2010/wordml" xmlns:w15="http://schemas.microsoft.com/office/word/2012/wordml" xmlns:w16cex="http://schemas.microsoft.com/office/word/2018/wordml/cex" xmlns:w16cid="http://schemas.microsoft.com/office/word/2016/wordml/cid" xmlns:w16="http://schemas.microsoft.com/office/word/2018/wordml" xmlns:w16sdtdh="http://schemas.microsoft.com/office/word/2020/wordml/sdtdatahash" xmlns:w16se="http://schemas.microsoft.com/office/word/2015/wordml/symex" xmlns:wpg="http://schemas.microsoft.com/office/word/2010/wordprocessingGroup" xmlns:wpi="http://schemas.microsoft.com/office/word/2010/wordprocessingInk" xmlns:wne="http://schemas.microsoft.com/office/word/2006/wordml" xmlns:wps="http://schemas.microsoft.com/office/word/2010/wordprocessingShape" mc:Ignorable="w14 w15 w16se w16cid w16 w16cex w16sdtdh wp14">
   <w:footnote w:type="separator" w:id="-1">
     <w:p>
       <w:pPr>
@@ -5969,7 +6970,7 @@
 </file>
 
 <file path=word/header1.xml><?xml version="1.0" encoding="utf-8"?>
-<w:hdr xmlns:wpc="http://schemas.microsoft.com/office/word/2010/wordprocessingCanvas" xmlns:cx="http://schemas.microsoft.com/office/drawing/2014/chartex" xmlns:cx1="http://schemas.microsoft.com/office/drawing/2015/9/8/chartex" xmlns:cx2="http://schemas.microsoft.com/office/drawing/2015/10/21/chartex" xmlns:cx3="http://schemas.microsoft.com/office/drawing/2016/5/9/chartex" xmlns:cx4="http://schemas.microsoft.com/office/drawing/2016/5/10/chartex" xmlns:cx5="http://schemas.microsoft.com/office/drawing/2016/5/11/chartex" xmlns:cx6="http://schemas.microsoft.com/office/drawing/2016/5/12/chartex" xmlns:cx7="http://schemas.microsoft.com/office/drawing/2016/5/13/chartex" xmlns:cx8="http://schemas.microsoft.com/office/drawing/2016/5/14/chartex" xmlns:mc="http://schemas.openxmlformats.org/markup-compatibility/2006" xmlns:aink="http://schemas.microsoft.com/office/drawing/2016/ink" xmlns:am3d="http://schemas.microsoft.com/office/drawing/2017/model3d" xmlns:o="urn:schemas-microsoft-com:office:office" xmlns:oel="http://schemas.microsoft.com/office/2019/extlst" xmlns:r="http://schemas.openxmlformats.org/officeDocument/2006/relationships" xmlns:m="http://schemas.openxmlformats.org/officeDocument/2006/math" xmlns:v="urn:schemas-microsoft-com:vml" xmlns:wp14="http://schemas.microsoft.com/office/word/2010/wordprocessingDrawing" xmlns:wp="http://schemas.openxmlformats.org/drawingml/2006/wordprocessingDrawing" xmlns:w10="urn:schemas-microsoft-com:office:word" xmlns:w="http://schemas.openxmlformats.org/wordprocessingml/2006/main" xmlns:w14="http://schemas.microsoft.com/office/word/2010/wordml" xmlns:w15="http://schemas.microsoft.com/office/word/2012/wordml" xmlns:w16cex="http://schemas.microsoft.com/office/word/2018/wordml/cex" xmlns:w16cid="http://schemas.microsoft.com/office/word/2016/wordml/cid" xmlns:w16="http://schemas.microsoft.com/office/word/2018/wordml" xmlns:w16du="http://schemas.microsoft.com/office/word/2023/wordml/word16du" xmlns:w16sdtdh="http://schemas.microsoft.com/office/word/2020/wordml/sdtdatahash" xmlns:w16se="http://schemas.microsoft.com/office/word/2015/wordml/symex" xmlns:wpg="http://schemas.microsoft.com/office/word/2010/wordprocessingGroup" xmlns:wpi="http://schemas.microsoft.com/office/word/2010/wordprocessingInk" xmlns:wne="http://schemas.microsoft.com/office/word/2006/wordml" xmlns:wps="http://schemas.microsoft.com/office/word/2010/wordprocessingShape" mc:Ignorable="w14 w15 w16se w16cid w16 w16cex w16sdtdh w16du wp14">
+<w:hdr xmlns:wpc="http://schemas.microsoft.com/office/word/2010/wordprocessingCanvas" xmlns:cx="http://schemas.microsoft.com/office/drawing/2014/chartex" xmlns:cx1="http://schemas.microsoft.com/office/drawing/2015/9/8/chartex" xmlns:cx2="http://schemas.microsoft.com/office/drawing/2015/10/21/chartex" xmlns:cx3="http://schemas.microsoft.com/office/drawing/2016/5/9/chartex" xmlns:cx4="http://schemas.microsoft.com/office/drawing/2016/5/10/chartex" xmlns:cx5="http://schemas.microsoft.com/office/drawing/2016/5/11/chartex" xmlns:cx6="http://schemas.microsoft.com/office/drawing/2016/5/12/chartex" xmlns:cx7="http://schemas.microsoft.com/office/drawing/2016/5/13/chartex" xmlns:cx8="http://schemas.microsoft.com/office/drawing/2016/5/14/chartex" xmlns:mc="http://schemas.openxmlformats.org/markup-compatibility/2006" xmlns:aink="http://schemas.microsoft.com/office/drawing/2016/ink" xmlns:am3d="http://schemas.microsoft.com/office/drawing/2017/model3d" xmlns:o="urn:schemas-microsoft-com:office:office" xmlns:oel="http://schemas.microsoft.com/office/2019/extlst" xmlns:r="http://schemas.openxmlformats.org/officeDocument/2006/relationships" xmlns:m="http://schemas.openxmlformats.org/officeDocument/2006/math" xmlns:v="urn:schemas-microsoft-com:vml" xmlns:wp14="http://schemas.microsoft.com/office/word/2010/wordprocessingDrawing" xmlns:wp="http://schemas.openxmlformats.org/drawingml/2006/wordprocessingDrawing" xmlns:w10="urn:schemas-microsoft-com:office:word" xmlns:w="http://schemas.openxmlformats.org/wordprocessingml/2006/main" xmlns:w14="http://schemas.microsoft.com/office/word/2010/wordml" xmlns:w15="http://schemas.microsoft.com/office/word/2012/wordml" xmlns:w16cex="http://schemas.microsoft.com/office/word/2018/wordml/cex" xmlns:w16cid="http://schemas.microsoft.com/office/word/2016/wordml/cid" xmlns:w16="http://schemas.microsoft.com/office/word/2018/wordml" xmlns:w16sdtdh="http://schemas.microsoft.com/office/word/2020/wordml/sdtdatahash" xmlns:w16se="http://schemas.microsoft.com/office/word/2015/wordml/symex" xmlns:wpg="http://schemas.microsoft.com/office/word/2010/wordprocessingGroup" xmlns:wpi="http://schemas.microsoft.com/office/word/2010/wordprocessingInk" xmlns:wne="http://schemas.microsoft.com/office/word/2006/wordml" xmlns:wps="http://schemas.microsoft.com/office/word/2010/wordprocessingShape" mc:Ignorable="w14 w15 w16se w16cid w16 w16cex w16sdtdh wp14">
   <w:p>
     <w:pPr>
       <w:pStyle w:val="Sinespaciado"/>
@@ -6042,7 +7043,7 @@
 </file>
 
 <file path=word/numbering.xml><?xml version="1.0" encoding="utf-8"?>
-<w:numbering xmlns:wpc="http://schemas.microsoft.com/office/word/2010/wordprocessingCanvas" xmlns:cx="http://schemas.microsoft.com/office/drawing/2014/chartex" xmlns:cx1="http://schemas.microsoft.com/office/drawing/2015/9/8/chartex" xmlns:cx2="http://schemas.microsoft.com/office/drawing/2015/10/21/chartex" xmlns:cx3="http://schemas.microsoft.com/office/drawing/2016/5/9/chartex" xmlns:cx4="http://schemas.microsoft.com/office/drawing/2016/5/10/chartex" xmlns:cx5="http://schemas.microsoft.com/office/drawing/2016/5/11/chartex" xmlns:cx6="http://schemas.microsoft.com/office/drawing/2016/5/12/chartex" xmlns:cx7="http://schemas.microsoft.com/office/drawing/2016/5/13/chartex" xmlns:cx8="http://schemas.microsoft.com/office/drawing/2016/5/14/chartex" xmlns:mc="http://schemas.openxmlformats.org/markup-compatibility/2006" xmlns:aink="http://schemas.microsoft.com/office/drawing/2016/ink" xmlns:am3d="http://schemas.microsoft.com/office/drawing/2017/model3d" xmlns:o="urn:schemas-microsoft-com:office:office" xmlns:oel="http://schemas.microsoft.com/office/2019/extlst" xmlns:r="http://schemas.openxmlformats.org/officeDocument/2006/relationships" xmlns:m="http://schemas.openxmlformats.org/officeDocument/2006/math" xmlns:v="urn:schemas-microsoft-com:vml" xmlns:wp14="http://schemas.microsoft.com/office/word/2010/wordprocessingDrawing" xmlns:wp="http://schemas.openxmlformats.org/drawingml/2006/wordprocessingDrawing" xmlns:w10="urn:schemas-microsoft-com:office:word" xmlns:w="http://schemas.openxmlformats.org/wordprocessingml/2006/main" xmlns:w14="http://schemas.microsoft.com/office/word/2010/wordml" xmlns:w15="http://schemas.microsoft.com/office/word/2012/wordml" xmlns:w16cex="http://schemas.microsoft.com/office/word/2018/wordml/cex" xmlns:w16cid="http://schemas.microsoft.com/office/word/2016/wordml/cid" xmlns:w16="http://schemas.microsoft.com/office/word/2018/wordml" xmlns:w16du="http://schemas.microsoft.com/office/word/2023/wordml/word16du" xmlns:w16sdtdh="http://schemas.microsoft.com/office/word/2020/wordml/sdtdatahash" xmlns:w16se="http://schemas.microsoft.com/office/word/2015/wordml/symex" xmlns:wpg="http://schemas.microsoft.com/office/word/2010/wordprocessingGroup" xmlns:wpi="http://schemas.microsoft.com/office/word/2010/wordprocessingInk" xmlns:wne="http://schemas.microsoft.com/office/word/2006/wordml" xmlns:wps="http://schemas.microsoft.com/office/word/2010/wordprocessingShape" mc:Ignorable="w14 w15 w16se w16cid w16 w16cex w16sdtdh w16du wp14">
+<w:numbering xmlns:wpc="http://schemas.microsoft.com/office/word/2010/wordprocessingCanvas" xmlns:cx="http://schemas.microsoft.com/office/drawing/2014/chartex" xmlns:cx1="http://schemas.microsoft.com/office/drawing/2015/9/8/chartex" xmlns:cx2="http://schemas.microsoft.com/office/drawing/2015/10/21/chartex" xmlns:cx3="http://schemas.microsoft.com/office/drawing/2016/5/9/chartex" xmlns:cx4="http://schemas.microsoft.com/office/drawing/2016/5/10/chartex" xmlns:cx5="http://schemas.microsoft.com/office/drawing/2016/5/11/chartex" xmlns:cx6="http://schemas.microsoft.com/office/drawing/2016/5/12/chartex" xmlns:cx7="http://schemas.microsoft.com/office/drawing/2016/5/13/chartex" xmlns:cx8="http://schemas.microsoft.com/office/drawing/2016/5/14/chartex" xmlns:mc="http://schemas.openxmlformats.org/markup-compatibility/2006" xmlns:aink="http://schemas.microsoft.com/office/drawing/2016/ink" xmlns:am3d="http://schemas.microsoft.com/office/drawing/2017/model3d" xmlns:o="urn:schemas-microsoft-com:office:office" xmlns:oel="http://schemas.microsoft.com/office/2019/extlst" xmlns:r="http://schemas.openxmlformats.org/officeDocument/2006/relationships" xmlns:m="http://schemas.openxmlformats.org/officeDocument/2006/math" xmlns:v="urn:schemas-microsoft-com:vml" xmlns:wp14="http://schemas.microsoft.com/office/word/2010/wordprocessingDrawing" xmlns:wp="http://schemas.openxmlformats.org/drawingml/2006/wordprocessingDrawing" xmlns:w10="urn:schemas-microsoft-com:office:word" xmlns:w="http://schemas.openxmlformats.org/wordprocessingml/2006/main" xmlns:w14="http://schemas.microsoft.com/office/word/2010/wordml" xmlns:w15="http://schemas.microsoft.com/office/word/2012/wordml" xmlns:w16cex="http://schemas.microsoft.com/office/word/2018/wordml/cex" xmlns:w16cid="http://schemas.microsoft.com/office/word/2016/wordml/cid" xmlns:w16="http://schemas.microsoft.com/office/word/2018/wordml" xmlns:w16sdtdh="http://schemas.microsoft.com/office/word/2020/wordml/sdtdatahash" xmlns:w16se="http://schemas.microsoft.com/office/word/2015/wordml/symex" xmlns:wpg="http://schemas.microsoft.com/office/word/2010/wordprocessingGroup" xmlns:wpi="http://schemas.microsoft.com/office/word/2010/wordprocessingInk" xmlns:wne="http://schemas.microsoft.com/office/word/2006/wordml" xmlns:wps="http://schemas.microsoft.com/office/word/2010/wordprocessingShape" mc:Ignorable="w14 w15 w16se w16cid w16 w16cex w16sdtdh wp14">
   <w:abstractNum w:abstractNumId="0" w15:restartNumberingAfterBreak="0">
     <w:nsid w:val="122F4317"/>
     <w:multiLevelType w:val="hybridMultilevel"/>
@@ -6576,7 +7577,7 @@
 </file>
 
 <file path=word/styles.xml><?xml version="1.0" encoding="utf-8"?>
-<w:styles xmlns:mc="http://schemas.openxmlformats.org/markup-compatibility/2006" xmlns:r="http://schemas.openxmlformats.org/officeDocument/2006/relationships" xmlns:w="http://schemas.openxmlformats.org/wordprocessingml/2006/main" xmlns:w14="http://schemas.microsoft.com/office/word/2010/wordml" xmlns:w15="http://schemas.microsoft.com/office/word/2012/wordml" xmlns:w16cex="http://schemas.microsoft.com/office/word/2018/wordml/cex" xmlns:w16cid="http://schemas.microsoft.com/office/word/2016/wordml/cid" xmlns:w16="http://schemas.microsoft.com/office/word/2018/wordml" xmlns:w16du="http://schemas.microsoft.com/office/word/2023/wordml/word16du" xmlns:w16sdtdh="http://schemas.microsoft.com/office/word/2020/wordml/sdtdatahash" xmlns:w16se="http://schemas.microsoft.com/office/word/2015/wordml/symex" mc:Ignorable="w14 w15 w16se w16cid w16 w16cex w16sdtdh w16du">
+<w:styles xmlns:mc="http://schemas.openxmlformats.org/markup-compatibility/2006" xmlns:r="http://schemas.openxmlformats.org/officeDocument/2006/relationships" xmlns:w="http://schemas.openxmlformats.org/wordprocessingml/2006/main" xmlns:w14="http://schemas.microsoft.com/office/word/2010/wordml" xmlns:w15="http://schemas.microsoft.com/office/word/2012/wordml" xmlns:w16cex="http://schemas.microsoft.com/office/word/2018/wordml/cex" xmlns:w16cid="http://schemas.microsoft.com/office/word/2016/wordml/cid" xmlns:w16="http://schemas.microsoft.com/office/word/2018/wordml" xmlns:w16sdtdh="http://schemas.microsoft.com/office/word/2020/wordml/sdtdatahash" xmlns:w16se="http://schemas.microsoft.com/office/word/2015/wordml/symex" mc:Ignorable="w14 w15 w16se w16cid w16 w16cex w16sdtdh">
   <w:docDefaults>
     <w:rPrDefault>
       <w:rPr>

</xml_diff>